<commit_message>
Avances finales del proyecto
Retoques en el documento escrito
</commit_message>
<xml_diff>
--- a/Proyecto Progra.docx
+++ b/Proyecto Progra.docx
@@ -1,19 +1,19 @@
 
 <file path=word/document.xml><?xml version="1.0" encoding="utf-8"?>
-<w:document xmlns:wpc="http://schemas.microsoft.com/office/word/2010/wordprocessingCanvas" xmlns:cx="http://schemas.microsoft.com/office/drawing/2014/chartex" xmlns:cx1="http://schemas.microsoft.com/office/drawing/2015/9/8/chartex" xmlns:mc="http://schemas.openxmlformats.org/markup-compatibility/2006" xmlns:o="urn:schemas-microsoft-com:office:office" xmlns:r="http://schemas.openxmlformats.org/officeDocument/2006/relationships" xmlns:m="http://schemas.openxmlformats.org/officeDocument/2006/math" xmlns:v="urn:schemas-microsoft-com:vml" xmlns:wp14="http://schemas.microsoft.com/office/word/2010/wordprocessingDrawing" xmlns:wp="http://schemas.openxmlformats.org/drawingml/2006/wordprocessingDrawing" xmlns:w10="urn:schemas-microsoft-com:office:word" xmlns:w="http://schemas.openxmlformats.org/wordprocessingml/2006/main" xmlns:w14="http://schemas.microsoft.com/office/word/2010/wordml" xmlns:w15="http://schemas.microsoft.com/office/word/2012/wordml" xmlns:w16se="http://schemas.microsoft.com/office/word/2015/wordml/symex" xmlns:wpg="http://schemas.microsoft.com/office/word/2010/wordprocessingGroup" xmlns:wpi="http://schemas.microsoft.com/office/word/2010/wordprocessingInk" xmlns:wne="http://schemas.microsoft.com/office/word/2006/wordml" xmlns:wps="http://schemas.microsoft.com/office/word/2010/wordprocessingShape" mc:Ignorable="w14 w15 w16se wp14">
+<w:document xmlns:wpc="http://schemas.microsoft.com/office/word/2010/wordprocessingCanvas" xmlns:cx="http://schemas.microsoft.com/office/drawing/2014/chartex" xmlns:cx1="http://schemas.microsoft.com/office/drawing/2015/9/8/chartex" xmlns:cx2="http://schemas.microsoft.com/office/drawing/2015/10/21/chartex" xmlns:mc="http://schemas.openxmlformats.org/markup-compatibility/2006" xmlns:o="urn:schemas-microsoft-com:office:office" xmlns:r="http://schemas.openxmlformats.org/officeDocument/2006/relationships" xmlns:m="http://schemas.openxmlformats.org/officeDocument/2006/math" xmlns:v="urn:schemas-microsoft-com:vml" xmlns:wp14="http://schemas.microsoft.com/office/word/2010/wordprocessingDrawing" xmlns:wp="http://schemas.openxmlformats.org/drawingml/2006/wordprocessingDrawing" xmlns:w10="urn:schemas-microsoft-com:office:word" xmlns:w="http://schemas.openxmlformats.org/wordprocessingml/2006/main" xmlns:w14="http://schemas.microsoft.com/office/word/2010/wordml" xmlns:w15="http://schemas.microsoft.com/office/word/2012/wordml" xmlns:w16se="http://schemas.microsoft.com/office/word/2015/wordml/symex" xmlns:wpg="http://schemas.microsoft.com/office/word/2010/wordprocessingGroup" xmlns:wpi="http://schemas.microsoft.com/office/word/2010/wordprocessingInk" xmlns:wne="http://schemas.microsoft.com/office/word/2006/wordml" xmlns:wps="http://schemas.microsoft.com/office/word/2010/wordprocessingShape" mc:Ignorable="w14 w15 w16se wp14">
   <w:body>
     <w:p>
       <w:pPr>
         <w:spacing w:line="360" w:lineRule="auto"/>
         <w:jc w:val="center"/>
         <w:rPr>
-          <w:rFonts w:ascii="Times New Roman" w:hAnsi="Times New Roman" w:cs="Times New Roman"/>
+          <w:rFonts w:cs="Times New Roman"/>
           <w:sz w:val="40"/>
         </w:rPr>
       </w:pPr>
       <w:r>
         <w:rPr>
-          <w:rFonts w:ascii="Times New Roman" w:hAnsi="Times New Roman" w:cs="Times New Roman"/>
+          <w:rFonts w:cs="Times New Roman"/>
           <w:sz w:val="40"/>
         </w:rPr>
         <w:t>UNIVERSIDAD CATÓLICA</w:t>
@@ -24,7 +24,7 @@
         <w:spacing w:line="360" w:lineRule="auto"/>
         <w:jc w:val="center"/>
         <w:rPr>
-          <w:rFonts w:ascii="Times New Roman" w:hAnsi="Times New Roman" w:cs="Times New Roman"/>
+          <w:rFonts w:cs="Times New Roman"/>
           <w:sz w:val="32"/>
         </w:rPr>
       </w:pPr>
@@ -33,7 +33,7 @@
       <w:pPr>
         <w:spacing w:line="360" w:lineRule="auto"/>
         <w:rPr>
-          <w:rFonts w:ascii="Times New Roman" w:hAnsi="Times New Roman" w:cs="Times New Roman"/>
+          <w:rFonts w:cs="Times New Roman"/>
           <w:sz w:val="32"/>
         </w:rPr>
       </w:pPr>
@@ -43,13 +43,13 @@
         <w:spacing w:line="360" w:lineRule="auto"/>
         <w:jc w:val="center"/>
         <w:rPr>
-          <w:rFonts w:ascii="Times New Roman" w:hAnsi="Times New Roman" w:cs="Times New Roman"/>
+          <w:rFonts w:cs="Times New Roman"/>
           <w:sz w:val="32"/>
         </w:rPr>
       </w:pPr>
       <w:r>
         <w:rPr>
-          <w:rFonts w:ascii="Times New Roman" w:hAnsi="Times New Roman" w:cs="Times New Roman"/>
+          <w:rFonts w:cs="Times New Roman"/>
           <w:sz w:val="32"/>
         </w:rPr>
         <w:t>INGENIERÍA EN SISTEMAS</w:t>
@@ -60,7 +60,7 @@
         <w:spacing w:line="360" w:lineRule="auto"/>
         <w:jc w:val="center"/>
         <w:rPr>
-          <w:rFonts w:ascii="Times New Roman" w:hAnsi="Times New Roman" w:cs="Times New Roman"/>
+          <w:rFonts w:cs="Times New Roman"/>
           <w:sz w:val="32"/>
         </w:rPr>
       </w:pPr>
@@ -70,7 +70,7 @@
         <w:spacing w:line="360" w:lineRule="auto"/>
         <w:jc w:val="center"/>
         <w:rPr>
-          <w:rFonts w:ascii="Times New Roman" w:hAnsi="Times New Roman" w:cs="Times New Roman"/>
+          <w:rFonts w:cs="Times New Roman"/>
           <w:sz w:val="32"/>
         </w:rPr>
       </w:pPr>
@@ -80,13 +80,13 @@
         <w:spacing w:line="360" w:lineRule="auto"/>
         <w:jc w:val="center"/>
         <w:rPr>
-          <w:rFonts w:ascii="Times New Roman" w:hAnsi="Times New Roman" w:cs="Times New Roman"/>
+          <w:rFonts w:cs="Times New Roman"/>
           <w:sz w:val="32"/>
         </w:rPr>
       </w:pPr>
       <w:r>
         <w:rPr>
-          <w:rFonts w:ascii="Times New Roman" w:hAnsi="Times New Roman" w:cs="Times New Roman"/>
+          <w:rFonts w:cs="Times New Roman"/>
           <w:sz w:val="32"/>
         </w:rPr>
         <w:t>PROGRAMACIÓN 1</w:t>
@@ -96,7 +96,7 @@
       <w:pPr>
         <w:spacing w:line="360" w:lineRule="auto"/>
         <w:rPr>
-          <w:rFonts w:ascii="Times New Roman" w:hAnsi="Times New Roman" w:cs="Times New Roman"/>
+          <w:rFonts w:cs="Times New Roman"/>
           <w:sz w:val="32"/>
         </w:rPr>
       </w:pPr>
@@ -106,7 +106,7 @@
         <w:spacing w:line="360" w:lineRule="auto"/>
         <w:jc w:val="center"/>
         <w:rPr>
-          <w:rFonts w:ascii="Times New Roman" w:hAnsi="Times New Roman" w:cs="Times New Roman"/>
+          <w:rFonts w:cs="Times New Roman"/>
           <w:sz w:val="32"/>
         </w:rPr>
       </w:pPr>
@@ -116,13 +116,13 @@
         <w:spacing w:line="360" w:lineRule="auto"/>
         <w:jc w:val="center"/>
         <w:rPr>
-          <w:rFonts w:ascii="Times New Roman" w:hAnsi="Times New Roman" w:cs="Times New Roman"/>
+          <w:rFonts w:cs="Times New Roman"/>
           <w:sz w:val="32"/>
         </w:rPr>
       </w:pPr>
       <w:r>
         <w:rPr>
-          <w:rFonts w:ascii="Times New Roman" w:hAnsi="Times New Roman" w:cs="Times New Roman"/>
+          <w:rFonts w:cs="Times New Roman"/>
           <w:sz w:val="32"/>
         </w:rPr>
         <w:t>I PROYECTO PROGRAMADO</w:t>
@@ -132,7 +132,7 @@
       <w:pPr>
         <w:spacing w:line="360" w:lineRule="auto"/>
         <w:rPr>
-          <w:rFonts w:ascii="Times New Roman" w:hAnsi="Times New Roman" w:cs="Times New Roman"/>
+          <w:rFonts w:cs="Times New Roman"/>
           <w:sz w:val="32"/>
         </w:rPr>
       </w:pPr>
@@ -142,7 +142,7 @@
         <w:spacing w:line="360" w:lineRule="auto"/>
         <w:jc w:val="center"/>
         <w:rPr>
-          <w:rFonts w:ascii="Times New Roman" w:hAnsi="Times New Roman" w:cs="Times New Roman"/>
+          <w:rFonts w:cs="Times New Roman"/>
           <w:sz w:val="32"/>
         </w:rPr>
       </w:pPr>
@@ -152,13 +152,13 @@
         <w:spacing w:line="360" w:lineRule="auto"/>
         <w:jc w:val="center"/>
         <w:rPr>
-          <w:rFonts w:ascii="Times New Roman" w:hAnsi="Times New Roman" w:cs="Times New Roman"/>
+          <w:rFonts w:cs="Times New Roman"/>
           <w:sz w:val="32"/>
         </w:rPr>
       </w:pPr>
       <w:r>
         <w:rPr>
-          <w:rFonts w:ascii="Times New Roman" w:hAnsi="Times New Roman" w:cs="Times New Roman"/>
+          <w:rFonts w:cs="Times New Roman"/>
           <w:sz w:val="32"/>
         </w:rPr>
         <w:t>LIC. ANDRÉS JIMÉNEZ LEANDRO</w:t>
@@ -168,7 +168,7 @@
       <w:pPr>
         <w:spacing w:line="360" w:lineRule="auto"/>
         <w:rPr>
-          <w:rFonts w:ascii="Times New Roman" w:hAnsi="Times New Roman" w:cs="Times New Roman"/>
+          <w:rFonts w:cs="Times New Roman"/>
           <w:sz w:val="32"/>
         </w:rPr>
       </w:pPr>
@@ -178,13 +178,13 @@
         <w:spacing w:line="360" w:lineRule="auto"/>
         <w:jc w:val="center"/>
         <w:rPr>
-          <w:rFonts w:ascii="Times New Roman" w:hAnsi="Times New Roman" w:cs="Times New Roman"/>
+          <w:rFonts w:cs="Times New Roman"/>
           <w:sz w:val="32"/>
         </w:rPr>
       </w:pPr>
       <w:r>
         <w:rPr>
-          <w:rFonts w:ascii="Times New Roman" w:hAnsi="Times New Roman" w:cs="Times New Roman"/>
+          <w:rFonts w:cs="Times New Roman"/>
           <w:sz w:val="32"/>
         </w:rPr>
         <w:t>JORGE ESTEBAN ROJAS UGALDE</w:t>
@@ -195,15 +195,15 @@
         <w:spacing w:line="360" w:lineRule="auto"/>
         <w:jc w:val="center"/>
         <w:rPr>
-          <w:rFonts w:ascii="Times New Roman" w:hAnsi="Times New Roman" w:cs="Times New Roman"/>
-        </w:rPr>
-      </w:pPr>
-    </w:p>
-    <w:p>
-      <w:pPr>
-        <w:spacing w:line="360" w:lineRule="auto"/>
-        <w:rPr>
-          <w:rFonts w:ascii="Times New Roman" w:hAnsi="Times New Roman" w:cs="Times New Roman"/>
+          <w:rFonts w:cs="Times New Roman"/>
+        </w:rPr>
+      </w:pPr>
+    </w:p>
+    <w:p>
+      <w:pPr>
+        <w:spacing w:line="360" w:lineRule="auto"/>
+        <w:rPr>
+          <w:rFonts w:cs="Times New Roman"/>
         </w:rPr>
       </w:pPr>
     </w:p>
@@ -212,12 +212,12 @@
         <w:spacing w:line="360" w:lineRule="auto"/>
         <w:jc w:val="center"/>
         <w:rPr>
-          <w:rFonts w:ascii="Times New Roman" w:hAnsi="Times New Roman" w:cs="Times New Roman"/>
-        </w:rPr>
-      </w:pPr>
-      <w:r>
-        <w:rPr>
-          <w:rFonts w:ascii="Times New Roman" w:hAnsi="Times New Roman" w:cs="Times New Roman"/>
+          <w:rFonts w:cs="Times New Roman"/>
+        </w:rPr>
+      </w:pPr>
+      <w:r>
+        <w:rPr>
+          <w:rFonts w:cs="Times New Roman"/>
         </w:rPr>
         <w:t>SAN CARLOS</w:t>
       </w:r>
@@ -227,12 +227,12 @@
         <w:spacing w:line="360" w:lineRule="auto"/>
         <w:jc w:val="center"/>
         <w:rPr>
-          <w:rFonts w:ascii="Times New Roman" w:hAnsi="Times New Roman" w:cs="Times New Roman"/>
-        </w:rPr>
-      </w:pPr>
-      <w:r>
-        <w:rPr>
-          <w:rFonts w:ascii="Times New Roman" w:hAnsi="Times New Roman" w:cs="Times New Roman"/>
+          <w:rFonts w:cs="Times New Roman"/>
+        </w:rPr>
+      </w:pPr>
+      <w:r>
+        <w:rPr>
+          <w:rFonts w:cs="Times New Roman"/>
         </w:rPr>
         <w:t>JUNIO, 2016</w:t>
       </w:r>
@@ -240,7 +240,11 @@
     <w:sdt>
       <w:sdtPr>
         <w:rPr>
-          <w:lang w:val="es-ES"/>
+          <w:rFonts w:asciiTheme="minorHAnsi" w:eastAsiaTheme="minorHAnsi" w:hAnsiTheme="minorHAnsi" w:cstheme="minorBidi"/>
+          <w:b w:val="0"/>
+          <w:sz w:val="22"/>
+          <w:szCs w:val="22"/>
+          <w:lang w:val="es-ES" w:eastAsia="en-US"/>
         </w:rPr>
         <w:id w:val="1259174100"/>
         <w:docPartObj>
@@ -250,11 +254,9 @@
       </w:sdtPr>
       <w:sdtEndPr>
         <w:rPr>
-          <w:rFonts w:asciiTheme="minorHAnsi" w:eastAsiaTheme="minorHAnsi" w:hAnsiTheme="minorHAnsi" w:cstheme="minorBidi"/>
+          <w:rFonts w:ascii="Times New Roman" w:hAnsi="Times New Roman"/>
           <w:bCs/>
-          <w:sz w:val="22"/>
-          <w:szCs w:val="22"/>
-          <w:lang w:eastAsia="en-US"/>
+          <w:sz w:val="24"/>
         </w:rPr>
       </w:sdtEndPr>
       <w:sdtContent>
@@ -276,8 +278,9 @@
               <w:tab w:val="right" w:leader="dot" w:pos="8828"/>
             </w:tabs>
             <w:rPr>
-              <w:rFonts w:eastAsiaTheme="minorEastAsia"/>
+              <w:rFonts w:asciiTheme="minorHAnsi" w:eastAsiaTheme="minorEastAsia" w:hAnsiTheme="minorHAnsi"/>
               <w:noProof/>
+              <w:sz w:val="22"/>
               <w:lang w:eastAsia="es-CR"/>
             </w:rPr>
           </w:pPr>
@@ -290,13 +293,131 @@
           <w:r>
             <w:fldChar w:fldCharType="separate"/>
           </w:r>
-          <w:hyperlink w:anchor="_Toc453785726" w:history="1">
+          <w:bookmarkStart w:id="0" w:name="_GoBack"/>
+          <w:bookmarkEnd w:id="0"/>
+          <w:r>
+            <w:rPr>
+              <w:rStyle w:val="Hipervnculo"/>
+              <w:noProof/>
+            </w:rPr>
+            <w:fldChar w:fldCharType="begin"/>
+          </w:r>
+          <w:r>
+            <w:rPr>
+              <w:rStyle w:val="Hipervnculo"/>
+              <w:noProof/>
+            </w:rPr>
+            <w:instrText xml:space="preserve"> </w:instrText>
+          </w:r>
+          <w:r>
+            <w:rPr>
+              <w:noProof/>
+            </w:rPr>
+            <w:instrText>HYPERLINK \l "_Toc454997978"</w:instrText>
+          </w:r>
+          <w:r>
+            <w:rPr>
+              <w:rStyle w:val="Hipervnculo"/>
+              <w:noProof/>
+            </w:rPr>
+            <w:instrText xml:space="preserve"> </w:instrText>
+          </w:r>
+          <w:r>
+            <w:rPr>
+              <w:rStyle w:val="Hipervnculo"/>
+              <w:noProof/>
+            </w:rPr>
+          </w:r>
+          <w:r>
+            <w:rPr>
+              <w:rStyle w:val="Hipervnculo"/>
+              <w:noProof/>
+            </w:rPr>
+            <w:fldChar w:fldCharType="separate"/>
+          </w:r>
+          <w:r>
+            <w:rPr>
+              <w:rStyle w:val="Hipervnculo"/>
+              <w:noProof/>
+            </w:rPr>
+            <w:t>Resumen Ejecutivo</w:t>
+          </w:r>
+          <w:r>
+            <w:rPr>
+              <w:noProof/>
+              <w:webHidden/>
+            </w:rPr>
+            <w:tab/>
+          </w:r>
+          <w:r>
+            <w:rPr>
+              <w:noProof/>
+              <w:webHidden/>
+            </w:rPr>
+            <w:fldChar w:fldCharType="begin"/>
+          </w:r>
+          <w:r>
+            <w:rPr>
+              <w:noProof/>
+              <w:webHidden/>
+            </w:rPr>
+            <w:instrText xml:space="preserve"> PAGEREF _Toc454997978 \h </w:instrText>
+          </w:r>
+          <w:r>
+            <w:rPr>
+              <w:noProof/>
+              <w:webHidden/>
+            </w:rPr>
+          </w:r>
+          <w:r>
+            <w:rPr>
+              <w:noProof/>
+              <w:webHidden/>
+            </w:rPr>
+            <w:fldChar w:fldCharType="separate"/>
+          </w:r>
+          <w:r>
+            <w:rPr>
+              <w:noProof/>
+              <w:webHidden/>
+            </w:rPr>
+            <w:t>3</w:t>
+          </w:r>
+          <w:r>
+            <w:rPr>
+              <w:noProof/>
+              <w:webHidden/>
+            </w:rPr>
+            <w:fldChar w:fldCharType="end"/>
+          </w:r>
+          <w:r>
+            <w:rPr>
+              <w:rStyle w:val="Hipervnculo"/>
+              <w:noProof/>
+            </w:rPr>
+            <w:fldChar w:fldCharType="end"/>
+          </w:r>
+        </w:p>
+        <w:p>
+          <w:pPr>
+            <w:pStyle w:val="TDC1"/>
+            <w:tabs>
+              <w:tab w:val="right" w:leader="dot" w:pos="8828"/>
+            </w:tabs>
+            <w:rPr>
+              <w:rFonts w:asciiTheme="minorHAnsi" w:eastAsiaTheme="minorEastAsia" w:hAnsiTheme="minorHAnsi"/>
+              <w:noProof/>
+              <w:sz w:val="22"/>
+              <w:lang w:eastAsia="es-CR"/>
+            </w:rPr>
+          </w:pPr>
+          <w:hyperlink w:anchor="_Toc454997979" w:history="1">
             <w:r>
               <w:rPr>
                 <w:rStyle w:val="Hipervnculo"/>
                 <w:noProof/>
               </w:rPr>
-              <w:t>Resumen Ejecutivo</w:t>
+              <w:t>Descripción</w:t>
             </w:r>
             <w:r>
               <w:rPr>
@@ -317,7 +438,7 @@
                 <w:noProof/>
                 <w:webHidden/>
               </w:rPr>
-              <w:instrText xml:space="preserve"> PAGEREF _Toc453785726 \h </w:instrText>
+              <w:instrText xml:space="preserve"> PAGEREF _Toc454997979 \h </w:instrText>
             </w:r>
             <w:r>
               <w:rPr>
@@ -337,7 +458,7 @@
                 <w:noProof/>
                 <w:webHidden/>
               </w:rPr>
-              <w:t>3</w:t>
+              <w:t>4</w:t>
             </w:r>
             <w:r>
               <w:rPr>
@@ -355,18 +476,19 @@
               <w:tab w:val="right" w:leader="dot" w:pos="8828"/>
             </w:tabs>
             <w:rPr>
-              <w:rFonts w:eastAsiaTheme="minorEastAsia"/>
+              <w:rFonts w:asciiTheme="minorHAnsi" w:eastAsiaTheme="minorEastAsia" w:hAnsiTheme="minorHAnsi"/>
               <w:noProof/>
+              <w:sz w:val="22"/>
               <w:lang w:eastAsia="es-CR"/>
             </w:rPr>
           </w:pPr>
-          <w:hyperlink w:anchor="_Toc453785727" w:history="1">
+          <w:hyperlink w:anchor="_Toc454997980" w:history="1">
             <w:r>
               <w:rPr>
                 <w:rStyle w:val="Hipervnculo"/>
                 <w:noProof/>
               </w:rPr>
-              <w:t>Descripción</w:t>
+              <w:t>Abstract</w:t>
             </w:r>
             <w:r>
               <w:rPr>
@@ -387,7 +509,7 @@
                 <w:noProof/>
                 <w:webHidden/>
               </w:rPr>
-              <w:instrText xml:space="preserve"> PAGEREF _Toc453785727 \h </w:instrText>
+              <w:instrText xml:space="preserve"> PAGEREF _Toc454997980 \h </w:instrText>
             </w:r>
             <w:r>
               <w:rPr>
@@ -407,7 +529,7 @@
                 <w:noProof/>
                 <w:webHidden/>
               </w:rPr>
-              <w:t>4</w:t>
+              <w:t>5</w:t>
             </w:r>
             <w:r>
               <w:rPr>
@@ -425,18 +547,19 @@
               <w:tab w:val="right" w:leader="dot" w:pos="8828"/>
             </w:tabs>
             <w:rPr>
-              <w:rFonts w:eastAsiaTheme="minorEastAsia"/>
+              <w:rFonts w:asciiTheme="minorHAnsi" w:eastAsiaTheme="minorEastAsia" w:hAnsiTheme="minorHAnsi"/>
               <w:noProof/>
+              <w:sz w:val="22"/>
               <w:lang w:eastAsia="es-CR"/>
             </w:rPr>
           </w:pPr>
-          <w:hyperlink w:anchor="_Toc453785728" w:history="1">
+          <w:hyperlink w:anchor="_Toc454997981" w:history="1">
             <w:r>
               <w:rPr>
                 <w:rStyle w:val="Hipervnculo"/>
                 <w:noProof/>
               </w:rPr>
-              <w:t>Abstract</w:t>
+              <w:t>Objetivos</w:t>
             </w:r>
             <w:r>
               <w:rPr>
@@ -457,7 +580,7 @@
                 <w:noProof/>
                 <w:webHidden/>
               </w:rPr>
-              <w:instrText xml:space="preserve"> PAGEREF _Toc453785728 \h </w:instrText>
+              <w:instrText xml:space="preserve"> PAGEREF _Toc454997981 \h </w:instrText>
             </w:r>
             <w:r>
               <w:rPr>
@@ -477,7 +600,149 @@
                 <w:noProof/>
                 <w:webHidden/>
               </w:rPr>
-              <w:t>5</w:t>
+              <w:t>6</w:t>
+            </w:r>
+            <w:r>
+              <w:rPr>
+                <w:noProof/>
+                <w:webHidden/>
+              </w:rPr>
+              <w:fldChar w:fldCharType="end"/>
+            </w:r>
+          </w:hyperlink>
+        </w:p>
+        <w:p>
+          <w:pPr>
+            <w:pStyle w:val="TDC2"/>
+            <w:tabs>
+              <w:tab w:val="right" w:leader="dot" w:pos="8828"/>
+            </w:tabs>
+            <w:rPr>
+              <w:rFonts w:asciiTheme="minorHAnsi" w:eastAsiaTheme="minorEastAsia" w:hAnsiTheme="minorHAnsi"/>
+              <w:noProof/>
+              <w:sz w:val="22"/>
+              <w:lang w:eastAsia="es-CR"/>
+            </w:rPr>
+          </w:pPr>
+          <w:hyperlink w:anchor="_Toc454997982" w:history="1">
+            <w:r>
+              <w:rPr>
+                <w:rStyle w:val="Hipervnculo"/>
+                <w:noProof/>
+              </w:rPr>
+              <w:t>Objetivos Generales</w:t>
+            </w:r>
+            <w:r>
+              <w:rPr>
+                <w:noProof/>
+                <w:webHidden/>
+              </w:rPr>
+              <w:tab/>
+            </w:r>
+            <w:r>
+              <w:rPr>
+                <w:noProof/>
+                <w:webHidden/>
+              </w:rPr>
+              <w:fldChar w:fldCharType="begin"/>
+            </w:r>
+            <w:r>
+              <w:rPr>
+                <w:noProof/>
+                <w:webHidden/>
+              </w:rPr>
+              <w:instrText xml:space="preserve"> PAGEREF _Toc454997982 \h </w:instrText>
+            </w:r>
+            <w:r>
+              <w:rPr>
+                <w:noProof/>
+                <w:webHidden/>
+              </w:rPr>
+            </w:r>
+            <w:r>
+              <w:rPr>
+                <w:noProof/>
+                <w:webHidden/>
+              </w:rPr>
+              <w:fldChar w:fldCharType="separate"/>
+            </w:r>
+            <w:r>
+              <w:rPr>
+                <w:noProof/>
+                <w:webHidden/>
+              </w:rPr>
+              <w:t>6</w:t>
+            </w:r>
+            <w:r>
+              <w:rPr>
+                <w:noProof/>
+                <w:webHidden/>
+              </w:rPr>
+              <w:fldChar w:fldCharType="end"/>
+            </w:r>
+          </w:hyperlink>
+        </w:p>
+        <w:p>
+          <w:pPr>
+            <w:pStyle w:val="TDC2"/>
+            <w:tabs>
+              <w:tab w:val="right" w:leader="dot" w:pos="8828"/>
+            </w:tabs>
+            <w:rPr>
+              <w:rFonts w:asciiTheme="minorHAnsi" w:eastAsiaTheme="minorEastAsia" w:hAnsiTheme="minorHAnsi"/>
+              <w:noProof/>
+              <w:sz w:val="22"/>
+              <w:lang w:eastAsia="es-CR"/>
+            </w:rPr>
+          </w:pPr>
+          <w:hyperlink w:anchor="_Toc454997983" w:history="1">
+            <w:r>
+              <w:rPr>
+                <w:rStyle w:val="Hipervnculo"/>
+                <w:noProof/>
+              </w:rPr>
+              <w:t>Objetivos Específicos</w:t>
+            </w:r>
+            <w:r>
+              <w:rPr>
+                <w:noProof/>
+                <w:webHidden/>
+              </w:rPr>
+              <w:tab/>
+            </w:r>
+            <w:r>
+              <w:rPr>
+                <w:noProof/>
+                <w:webHidden/>
+              </w:rPr>
+              <w:fldChar w:fldCharType="begin"/>
+            </w:r>
+            <w:r>
+              <w:rPr>
+                <w:noProof/>
+                <w:webHidden/>
+              </w:rPr>
+              <w:instrText xml:space="preserve"> PAGEREF _Toc454997983 \h </w:instrText>
+            </w:r>
+            <w:r>
+              <w:rPr>
+                <w:noProof/>
+                <w:webHidden/>
+              </w:rPr>
+            </w:r>
+            <w:r>
+              <w:rPr>
+                <w:noProof/>
+                <w:webHidden/>
+              </w:rPr>
+              <w:fldChar w:fldCharType="separate"/>
+            </w:r>
+            <w:r>
+              <w:rPr>
+                <w:noProof/>
+                <w:webHidden/>
+              </w:rPr>
+              <w:t>6</w:t>
             </w:r>
             <w:r>
               <w:rPr>
@@ -495,18 +760,19 @@
               <w:tab w:val="right" w:leader="dot" w:pos="8828"/>
             </w:tabs>
             <w:rPr>
-              <w:rFonts w:eastAsiaTheme="minorEastAsia"/>
+              <w:rFonts w:asciiTheme="minorHAnsi" w:eastAsiaTheme="minorEastAsia" w:hAnsiTheme="minorHAnsi"/>
               <w:noProof/>
+              <w:sz w:val="22"/>
               <w:lang w:eastAsia="es-CR"/>
             </w:rPr>
           </w:pPr>
-          <w:hyperlink w:anchor="_Toc453785729" w:history="1">
+          <w:hyperlink w:anchor="_Toc454997984" w:history="1">
             <w:r>
               <w:rPr>
                 <w:rStyle w:val="Hipervnculo"/>
                 <w:noProof/>
               </w:rPr>
-              <w:t>Objetivos</w:t>
+              <w:t>Introducción</w:t>
             </w:r>
             <w:r>
               <w:rPr>
@@ -527,215 +793,7 @@
                 <w:noProof/>
                 <w:webHidden/>
               </w:rPr>
-              <w:instrText xml:space="preserve"> PAGEREF _Toc453785729 \h </w:instrText>
-            </w:r>
-            <w:r>
-              <w:rPr>
-                <w:noProof/>
-                <w:webHidden/>
-              </w:rPr>
-            </w:r>
-            <w:r>
-              <w:rPr>
-                <w:noProof/>
-                <w:webHidden/>
-              </w:rPr>
-              <w:fldChar w:fldCharType="separate"/>
-            </w:r>
-            <w:r>
-              <w:rPr>
-                <w:noProof/>
-                <w:webHidden/>
-              </w:rPr>
-              <w:t>6</w:t>
-            </w:r>
-            <w:r>
-              <w:rPr>
-                <w:noProof/>
-                <w:webHidden/>
-              </w:rPr>
-              <w:fldChar w:fldCharType="end"/>
-            </w:r>
-          </w:hyperlink>
-        </w:p>
-        <w:p>
-          <w:pPr>
-            <w:pStyle w:val="TDC2"/>
-            <w:tabs>
-              <w:tab w:val="right" w:leader="dot" w:pos="8828"/>
-            </w:tabs>
-            <w:rPr>
-              <w:noProof/>
-            </w:rPr>
-          </w:pPr>
-          <w:hyperlink w:anchor="_Toc453785730" w:history="1">
-            <w:r>
-              <w:rPr>
-                <w:rStyle w:val="Hipervnculo"/>
-                <w:noProof/>
-              </w:rPr>
-              <w:t>Objetivos Generales</w:t>
-            </w:r>
-            <w:r>
-              <w:rPr>
-                <w:noProof/>
-                <w:webHidden/>
-              </w:rPr>
-              <w:tab/>
-            </w:r>
-            <w:r>
-              <w:rPr>
-                <w:noProof/>
-                <w:webHidden/>
-              </w:rPr>
-              <w:fldChar w:fldCharType="begin"/>
-            </w:r>
-            <w:r>
-              <w:rPr>
-                <w:noProof/>
-                <w:webHidden/>
-              </w:rPr>
-              <w:instrText xml:space="preserve"> PAGEREF _Toc453785730 \h </w:instrText>
-            </w:r>
-            <w:r>
-              <w:rPr>
-                <w:noProof/>
-                <w:webHidden/>
-              </w:rPr>
-            </w:r>
-            <w:r>
-              <w:rPr>
-                <w:noProof/>
-                <w:webHidden/>
-              </w:rPr>
-              <w:fldChar w:fldCharType="separate"/>
-            </w:r>
-            <w:r>
-              <w:rPr>
-                <w:noProof/>
-                <w:webHidden/>
-              </w:rPr>
-              <w:t>6</w:t>
-            </w:r>
-            <w:r>
-              <w:rPr>
-                <w:noProof/>
-                <w:webHidden/>
-              </w:rPr>
-              <w:fldChar w:fldCharType="end"/>
-            </w:r>
-          </w:hyperlink>
-        </w:p>
-        <w:p>
-          <w:pPr>
-            <w:pStyle w:val="TDC2"/>
-            <w:tabs>
-              <w:tab w:val="right" w:leader="dot" w:pos="8828"/>
-            </w:tabs>
-            <w:rPr>
-              <w:noProof/>
-            </w:rPr>
-          </w:pPr>
-          <w:hyperlink w:anchor="_Toc453785731" w:history="1">
-            <w:r>
-              <w:rPr>
-                <w:rStyle w:val="Hipervnculo"/>
-                <w:noProof/>
-              </w:rPr>
-              <w:t>Objetivos Específicos</w:t>
-            </w:r>
-            <w:r>
-              <w:rPr>
-                <w:noProof/>
-                <w:webHidden/>
-              </w:rPr>
-              <w:tab/>
-            </w:r>
-            <w:r>
-              <w:rPr>
-                <w:noProof/>
-                <w:webHidden/>
-              </w:rPr>
-              <w:fldChar w:fldCharType="begin"/>
-            </w:r>
-            <w:r>
-              <w:rPr>
-                <w:noProof/>
-                <w:webHidden/>
-              </w:rPr>
-              <w:instrText xml:space="preserve"> PAGEREF _Toc453785731 \h </w:instrText>
-            </w:r>
-            <w:r>
-              <w:rPr>
-                <w:noProof/>
-                <w:webHidden/>
-              </w:rPr>
-            </w:r>
-            <w:r>
-              <w:rPr>
-                <w:noProof/>
-                <w:webHidden/>
-              </w:rPr>
-              <w:fldChar w:fldCharType="separate"/>
-            </w:r>
-            <w:r>
-              <w:rPr>
-                <w:noProof/>
-                <w:webHidden/>
-              </w:rPr>
-              <w:t>6</w:t>
-            </w:r>
-            <w:r>
-              <w:rPr>
-                <w:noProof/>
-                <w:webHidden/>
-              </w:rPr>
-              <w:fldChar w:fldCharType="end"/>
-            </w:r>
-          </w:hyperlink>
-          <w:bookmarkStart w:id="0" w:name="_GoBack"/>
-          <w:bookmarkEnd w:id="0"/>
-        </w:p>
-        <w:p>
-          <w:pPr>
-            <w:pStyle w:val="TDC1"/>
-            <w:tabs>
-              <w:tab w:val="right" w:leader="dot" w:pos="8828"/>
-            </w:tabs>
-            <w:rPr>
-              <w:rFonts w:eastAsiaTheme="minorEastAsia"/>
-              <w:noProof/>
-              <w:lang w:eastAsia="es-CR"/>
-            </w:rPr>
-          </w:pPr>
-          <w:hyperlink w:anchor="_Toc453785732" w:history="1">
-            <w:r>
-              <w:rPr>
-                <w:rStyle w:val="Hipervnculo"/>
-                <w:noProof/>
-              </w:rPr>
-              <w:t>Introducción</w:t>
-            </w:r>
-            <w:r>
-              <w:rPr>
-                <w:noProof/>
-                <w:webHidden/>
-              </w:rPr>
-              <w:tab/>
-            </w:r>
-            <w:r>
-              <w:rPr>
-                <w:noProof/>
-                <w:webHidden/>
-              </w:rPr>
-              <w:fldChar w:fldCharType="begin"/>
-            </w:r>
-            <w:r>
-              <w:rPr>
-                <w:noProof/>
-                <w:webHidden/>
-              </w:rPr>
-              <w:instrText xml:space="preserve"> PAGEREF _Toc453785732 \h </w:instrText>
+              <w:instrText xml:space="preserve"> PAGEREF _Toc454997984 \h </w:instrText>
             </w:r>
             <w:r>
               <w:rPr>
@@ -773,12 +831,13 @@
               <w:tab w:val="right" w:leader="dot" w:pos="8828"/>
             </w:tabs>
             <w:rPr>
-              <w:rFonts w:eastAsiaTheme="minorEastAsia"/>
+              <w:rFonts w:asciiTheme="minorHAnsi" w:eastAsiaTheme="minorEastAsia" w:hAnsiTheme="minorHAnsi"/>
               <w:noProof/>
+              <w:sz w:val="22"/>
               <w:lang w:eastAsia="es-CR"/>
             </w:rPr>
           </w:pPr>
-          <w:hyperlink w:anchor="_Toc453785733" w:history="1">
+          <w:hyperlink w:anchor="_Toc454997985" w:history="1">
             <w:r>
               <w:rPr>
                 <w:rStyle w:val="Hipervnculo"/>
@@ -805,7 +864,7 @@
                 <w:noProof/>
                 <w:webHidden/>
               </w:rPr>
-              <w:instrText xml:space="preserve"> PAGEREF _Toc453785733 \h </w:instrText>
+              <w:instrText xml:space="preserve"> PAGEREF _Toc454997985 \h </w:instrText>
             </w:r>
             <w:r>
               <w:rPr>
@@ -843,12 +902,13 @@
               <w:tab w:val="right" w:leader="dot" w:pos="8828"/>
             </w:tabs>
             <w:rPr>
-              <w:rFonts w:eastAsiaTheme="minorEastAsia"/>
+              <w:rFonts w:asciiTheme="minorHAnsi" w:eastAsiaTheme="minorEastAsia" w:hAnsiTheme="minorHAnsi"/>
               <w:noProof/>
+              <w:sz w:val="22"/>
               <w:lang w:eastAsia="es-CR"/>
             </w:rPr>
           </w:pPr>
-          <w:hyperlink w:anchor="_Toc453785734" w:history="1">
+          <w:hyperlink w:anchor="_Toc454997986" w:history="1">
             <w:r>
               <w:rPr>
                 <w:rStyle w:val="Hipervnculo"/>
@@ -875,7 +935,7 @@
                 <w:noProof/>
                 <w:webHidden/>
               </w:rPr>
-              <w:instrText xml:space="preserve"> PAGEREF _Toc453785734 \h </w:instrText>
+              <w:instrText xml:space="preserve"> PAGEREF _Toc454997986 \h </w:instrText>
             </w:r>
             <w:r>
               <w:rPr>
@@ -913,12 +973,13 @@
               <w:tab w:val="right" w:leader="dot" w:pos="8828"/>
             </w:tabs>
             <w:rPr>
-              <w:rFonts w:eastAsiaTheme="minorEastAsia"/>
+              <w:rFonts w:asciiTheme="minorHAnsi" w:eastAsiaTheme="minorEastAsia" w:hAnsiTheme="minorHAnsi"/>
               <w:noProof/>
+              <w:sz w:val="22"/>
               <w:lang w:eastAsia="es-CR"/>
             </w:rPr>
           </w:pPr>
-          <w:hyperlink w:anchor="_Toc453785735" w:history="1">
+          <w:hyperlink w:anchor="_Toc454997987" w:history="1">
             <w:r>
               <w:rPr>
                 <w:rStyle w:val="Hipervnculo"/>
@@ -945,7 +1006,7 @@
                 <w:noProof/>
                 <w:webHidden/>
               </w:rPr>
-              <w:instrText xml:space="preserve"> PAGEREF _Toc453785735 \h </w:instrText>
+              <w:instrText xml:space="preserve"> PAGEREF _Toc454997987 \h </w:instrText>
             </w:r>
             <w:r>
               <w:rPr>
@@ -983,12 +1044,13 @@
               <w:tab w:val="right" w:leader="dot" w:pos="8828"/>
             </w:tabs>
             <w:rPr>
-              <w:rFonts w:eastAsiaTheme="minorEastAsia"/>
+              <w:rFonts w:asciiTheme="minorHAnsi" w:eastAsiaTheme="minorEastAsia" w:hAnsiTheme="minorHAnsi"/>
               <w:noProof/>
+              <w:sz w:val="22"/>
               <w:lang w:eastAsia="es-CR"/>
             </w:rPr>
           </w:pPr>
-          <w:hyperlink w:anchor="_Toc453785736" w:history="1">
+          <w:hyperlink w:anchor="_Toc454997988" w:history="1">
             <w:r>
               <w:rPr>
                 <w:rStyle w:val="Hipervnculo"/>
@@ -1015,7 +1077,7 @@
                 <w:noProof/>
                 <w:webHidden/>
               </w:rPr>
-              <w:instrText xml:space="preserve"> PAGEREF _Toc453785736 \h </w:instrText>
+              <w:instrText xml:space="preserve"> PAGEREF _Toc454997988 \h </w:instrText>
             </w:r>
             <w:r>
               <w:rPr>
@@ -1053,18 +1115,19 @@
               <w:tab w:val="right" w:leader="dot" w:pos="8828"/>
             </w:tabs>
             <w:rPr>
-              <w:rFonts w:eastAsiaTheme="minorEastAsia"/>
+              <w:rFonts w:asciiTheme="minorHAnsi" w:eastAsiaTheme="minorEastAsia" w:hAnsiTheme="minorHAnsi"/>
               <w:noProof/>
+              <w:sz w:val="22"/>
               <w:lang w:eastAsia="es-CR"/>
             </w:rPr>
           </w:pPr>
-          <w:hyperlink w:anchor="_Toc453785737" w:history="1">
+          <w:hyperlink w:anchor="_Toc454997989" w:history="1">
             <w:r>
               <w:rPr>
                 <w:rStyle w:val="Hipervnculo"/>
                 <w:noProof/>
               </w:rPr>
-              <w:t>Cronograma</w:t>
+              <w:t>Bibliografía</w:t>
             </w:r>
             <w:r>
               <w:rPr>
@@ -1085,7 +1148,7 @@
                 <w:noProof/>
                 <w:webHidden/>
               </w:rPr>
-              <w:instrText xml:space="preserve"> PAGEREF _Toc453785737 \h </w:instrText>
+              <w:instrText xml:space="preserve"> PAGEREF _Toc454997989 \h </w:instrText>
             </w:r>
             <w:r>
               <w:rPr>
@@ -1123,18 +1186,19 @@
               <w:tab w:val="right" w:leader="dot" w:pos="8828"/>
             </w:tabs>
             <w:rPr>
-              <w:rFonts w:eastAsiaTheme="minorEastAsia"/>
+              <w:rFonts w:asciiTheme="minorHAnsi" w:eastAsiaTheme="minorEastAsia" w:hAnsiTheme="minorHAnsi"/>
               <w:noProof/>
+              <w:sz w:val="22"/>
               <w:lang w:eastAsia="es-CR"/>
             </w:rPr>
           </w:pPr>
-          <w:hyperlink w:anchor="_Toc453785738" w:history="1">
+          <w:hyperlink w:anchor="_Toc454997990" w:history="1">
             <w:r>
               <w:rPr>
                 <w:rStyle w:val="Hipervnculo"/>
                 <w:noProof/>
               </w:rPr>
-              <w:t>Bibliografía</w:t>
+              <w:t>Bitácora</w:t>
             </w:r>
             <w:r>
               <w:rPr>
@@ -1155,7 +1219,7 @@
                 <w:noProof/>
                 <w:webHidden/>
               </w:rPr>
-              <w:instrText xml:space="preserve"> PAGEREF _Toc453785738 \h </w:instrText>
+              <w:instrText xml:space="preserve"> PAGEREF _Toc454997990 \h </w:instrText>
             </w:r>
             <w:r>
               <w:rPr>
@@ -1176,146 +1240,6 @@
                 <w:webHidden/>
               </w:rPr>
               <w:t>13</w:t>
-            </w:r>
-            <w:r>
-              <w:rPr>
-                <w:noProof/>
-                <w:webHidden/>
-              </w:rPr>
-              <w:fldChar w:fldCharType="end"/>
-            </w:r>
-          </w:hyperlink>
-        </w:p>
-        <w:p>
-          <w:pPr>
-            <w:pStyle w:val="TDC1"/>
-            <w:tabs>
-              <w:tab w:val="right" w:leader="dot" w:pos="8828"/>
-            </w:tabs>
-            <w:rPr>
-              <w:rFonts w:eastAsiaTheme="minorEastAsia"/>
-              <w:noProof/>
-              <w:lang w:eastAsia="es-CR"/>
-            </w:rPr>
-          </w:pPr>
-          <w:hyperlink w:anchor="_Toc453785739" w:history="1">
-            <w:r>
-              <w:rPr>
-                <w:rStyle w:val="Hipervnculo"/>
-                <w:noProof/>
-              </w:rPr>
-              <w:t>Bitácora</w:t>
-            </w:r>
-            <w:r>
-              <w:rPr>
-                <w:noProof/>
-                <w:webHidden/>
-              </w:rPr>
-              <w:tab/>
-            </w:r>
-            <w:r>
-              <w:rPr>
-                <w:noProof/>
-                <w:webHidden/>
-              </w:rPr>
-              <w:fldChar w:fldCharType="begin"/>
-            </w:r>
-            <w:r>
-              <w:rPr>
-                <w:noProof/>
-                <w:webHidden/>
-              </w:rPr>
-              <w:instrText xml:space="preserve"> PAGEREF _Toc453785739 \h </w:instrText>
-            </w:r>
-            <w:r>
-              <w:rPr>
-                <w:noProof/>
-                <w:webHidden/>
-              </w:rPr>
-            </w:r>
-            <w:r>
-              <w:rPr>
-                <w:noProof/>
-                <w:webHidden/>
-              </w:rPr>
-              <w:fldChar w:fldCharType="separate"/>
-            </w:r>
-            <w:r>
-              <w:rPr>
-                <w:noProof/>
-                <w:webHidden/>
-              </w:rPr>
-              <w:t>14</w:t>
-            </w:r>
-            <w:r>
-              <w:rPr>
-                <w:noProof/>
-                <w:webHidden/>
-              </w:rPr>
-              <w:fldChar w:fldCharType="end"/>
-            </w:r>
-          </w:hyperlink>
-        </w:p>
-        <w:p>
-          <w:pPr>
-            <w:pStyle w:val="TDC1"/>
-            <w:tabs>
-              <w:tab w:val="right" w:leader="dot" w:pos="8828"/>
-            </w:tabs>
-            <w:rPr>
-              <w:rFonts w:eastAsiaTheme="minorEastAsia"/>
-              <w:noProof/>
-              <w:lang w:eastAsia="es-CR"/>
-            </w:rPr>
-          </w:pPr>
-          <w:hyperlink w:anchor="_Toc453785740" w:history="1">
-            <w:r>
-              <w:rPr>
-                <w:rStyle w:val="Hipervnculo"/>
-                <w:noProof/>
-              </w:rPr>
-              <w:t>Anexos</w:t>
-            </w:r>
-            <w:r>
-              <w:rPr>
-                <w:noProof/>
-                <w:webHidden/>
-              </w:rPr>
-              <w:tab/>
-            </w:r>
-            <w:r>
-              <w:rPr>
-                <w:noProof/>
-                <w:webHidden/>
-              </w:rPr>
-              <w:fldChar w:fldCharType="begin"/>
-            </w:r>
-            <w:r>
-              <w:rPr>
-                <w:noProof/>
-                <w:webHidden/>
-              </w:rPr>
-              <w:instrText xml:space="preserve"> PAGEREF _Toc453785740 \h </w:instrText>
-            </w:r>
-            <w:r>
-              <w:rPr>
-                <w:noProof/>
-                <w:webHidden/>
-              </w:rPr>
-            </w:r>
-            <w:r>
-              <w:rPr>
-                <w:noProof/>
-                <w:webHidden/>
-              </w:rPr>
-              <w:fldChar w:fldCharType="separate"/>
-            </w:r>
-            <w:r>
-              <w:rPr>
-                <w:noProof/>
-                <w:webHidden/>
-              </w:rPr>
-              <w:t>15</w:t>
             </w:r>
             <w:r>
               <w:rPr>
@@ -1343,7 +1267,7 @@
         <w:spacing w:line="360" w:lineRule="auto"/>
         <w:jc w:val="center"/>
         <w:rPr>
-          <w:rFonts w:ascii="Times New Roman" w:hAnsi="Times New Roman" w:cs="Times New Roman"/>
+          <w:rFonts w:cs="Times New Roman"/>
         </w:rPr>
       </w:pPr>
     </w:p>
@@ -1351,10 +1275,10 @@
       <w:pPr>
         <w:spacing w:line="259" w:lineRule="auto"/>
         <w:rPr>
-          <w:rFonts w:ascii="Times New Roman" w:hAnsi="Times New Roman" w:cs="Times New Roman"/>
+          <w:rFonts w:cs="Times New Roman"/>
         </w:rPr>
         <w:sectPr>
-          <w:headerReference w:type="default" r:id="rId7"/>
+          <w:headerReference w:type="default" r:id="rId8"/>
           <w:pgSz w:w="12240" w:h="15840"/>
           <w:pgMar w:top="1417" w:right="1701" w:bottom="1417" w:left="1701" w:header="708" w:footer="708" w:gutter="0"/>
           <w:cols w:space="708"/>
@@ -1363,7 +1287,7 @@
       </w:pPr>
       <w:r>
         <w:rPr>
-          <w:rFonts w:ascii="Times New Roman" w:hAnsi="Times New Roman" w:cs="Times New Roman"/>
+          <w:rFonts w:cs="Times New Roman"/>
         </w:rPr>
         <w:br w:type="page"/>
       </w:r>
@@ -1372,7 +1296,7 @@
       <w:pPr>
         <w:spacing w:line="259" w:lineRule="auto"/>
         <w:rPr>
-          <w:rFonts w:ascii="Times New Roman" w:hAnsi="Times New Roman" w:cs="Times New Roman"/>
+          <w:rFonts w:cs="Times New Roman"/>
         </w:rPr>
       </w:pPr>
     </w:p>
@@ -1380,7 +1304,7 @@
       <w:pPr>
         <w:pStyle w:val="Ttulo1"/>
       </w:pPr>
-      <w:bookmarkStart w:id="1" w:name="_Toc453785726"/>
+      <w:bookmarkStart w:id="1" w:name="_Toc454997978"/>
       <w:r>
         <w:t>Resumen Ejecutivo</w:t>
       </w:r>
@@ -1388,15 +1312,100 @@
     </w:p>
     <w:p>
       <w:pPr>
+        <w:spacing w:line="360" w:lineRule="auto"/>
+      </w:pPr>
+    </w:p>
+    <w:p>
+      <w:pPr>
+        <w:spacing w:line="360" w:lineRule="auto"/>
+      </w:pPr>
+      <w:r>
+        <w:t>¿De qué trata el proyecto?</w:t>
+      </w:r>
+    </w:p>
+    <w:p>
+      <w:pPr>
+        <w:spacing w:line="360" w:lineRule="auto"/>
+      </w:pPr>
+      <w:r>
+        <w:tab/>
+        <w:t>Este proyecto tiene como objetivo realizar un juego de “ahorcado” mediante el lenguaje Java en NetBeans, el cual se debe de programar para que se escoja una palabra de un listado definido previamente y que el usuario vaya adivinando letra por letra la palabra con un número limitado de intentos.</w:t>
+      </w:r>
+    </w:p>
+    <w:p>
+      <w:pPr>
+        <w:spacing w:line="360" w:lineRule="auto"/>
+        <w:rPr>
+          <w:rFonts w:eastAsiaTheme="majorEastAsia" w:cstheme="majorBidi"/>
+          <w:sz w:val="28"/>
+          <w:szCs w:val="32"/>
+        </w:rPr>
+      </w:pPr>
+      <w:r>
+        <w:tab/>
+        <w:t xml:space="preserve">Todas las letras deberán de ser validadas por el programa cada vez que el usuario las ingrese y al final se </w:t>
+      </w:r>
+      <w:proofErr w:type="spellStart"/>
+      <w:r>
+        <w:t>de</w:t>
+      </w:r>
+      <w:proofErr w:type="spellEnd"/>
+      <w:r>
+        <w:t xml:space="preserve"> un resultado ya sea si se ha perdido o ganado.</w:t>
+      </w:r>
+      <w:r>
+        <w:br w:type="page"/>
+      </w:r>
+    </w:p>
+    <w:p>
+      <w:pPr>
+        <w:pStyle w:val="Ttulo1"/>
+      </w:pPr>
+      <w:bookmarkStart w:id="2" w:name="_Toc454997979"/>
+      <w:r>
+        <w:lastRenderedPageBreak/>
+        <w:t>Descripción</w:t>
+      </w:r>
+      <w:bookmarkEnd w:id="2"/>
+    </w:p>
+    <w:p>
+      <w:pPr>
         <w:spacing w:line="259" w:lineRule="auto"/>
-        <w:rPr>
-          <w:rFonts w:ascii="Times New Roman" w:eastAsiaTheme="majorEastAsia" w:hAnsi="Times New Roman" w:cstheme="majorBidi"/>
+      </w:pPr>
+    </w:p>
+    <w:p>
+      <w:pPr>
+        <w:spacing w:line="360" w:lineRule="auto"/>
+        <w:ind w:firstLine="708"/>
+      </w:pPr>
+      <w:r>
+        <w:t>Este proyecto realizado en Java como Programación Orientada a Objetos está basado en realizar un juego llamado “ahorcado”, el cual tiene como objetivo adivinar letra por letra una serie de palabras previamente establecidas, y en este caso, divididas en categorías pa</w:t>
+      </w:r>
+      <w:r>
+        <w:t xml:space="preserve">ra darle más variedad al juego, como en este caso, son categoría de palabras relacionadas con la Ingeniería en Sistemas y otra con nombres de frutas. </w:t>
+      </w:r>
+    </w:p>
+    <w:p>
+      <w:pPr>
+        <w:spacing w:line="360" w:lineRule="auto"/>
+        <w:ind w:firstLine="708"/>
+        <w:rPr>
+          <w:rFonts w:eastAsiaTheme="majorEastAsia" w:cstheme="majorBidi"/>
           <w:b/>
           <w:sz w:val="28"/>
           <w:szCs w:val="32"/>
         </w:rPr>
       </w:pPr>
       <w:r>
+        <w:t xml:space="preserve">La programación de dicho juego fue realizada en el entorno de desarrollo </w:t>
+      </w:r>
+      <w:r>
+        <w:t>Ne</w:t>
+      </w:r>
+      <w:r>
+        <w:t>tBeans y constará de un máximo de 11 intentos para que el usuario pueda adivinar la palabra seleccionada en su categoría.</w:t>
+      </w:r>
+      <w:r>
         <w:br w:type="page"/>
       </w:r>
     </w:p>
@@ -1404,24 +1413,466 @@
       <w:pPr>
         <w:pStyle w:val="Ttulo1"/>
       </w:pPr>
-      <w:bookmarkStart w:id="2" w:name="_Toc453785727"/>
+      <w:bookmarkStart w:id="3" w:name="_Toc454997980"/>
+      <w:proofErr w:type="spellStart"/>
       <w:r>
         <w:lastRenderedPageBreak/>
-        <w:t>Descripción</w:t>
-      </w:r>
-      <w:bookmarkEnd w:id="2"/>
+        <w:t>Abstract</w:t>
+      </w:r>
+      <w:bookmarkEnd w:id="3"/>
+      <w:proofErr w:type="spellEnd"/>
     </w:p>
     <w:p>
       <w:pPr>
         <w:spacing w:line="259" w:lineRule="auto"/>
-        <w:rPr>
-          <w:rFonts w:ascii="Times New Roman" w:eastAsiaTheme="majorEastAsia" w:hAnsi="Times New Roman" w:cstheme="majorBidi"/>
+      </w:pPr>
+    </w:p>
+    <w:p>
+      <w:pPr>
+        <w:spacing w:line="360" w:lineRule="auto"/>
+        <w:ind w:firstLine="708"/>
+        <w:rPr>
+          <w:lang w:val="en-US"/>
+        </w:rPr>
+      </w:pPr>
+      <w:r>
+        <w:rPr>
+          <w:lang w:val="en-US"/>
+        </w:rPr>
+        <w:t>Whit this Project,</w:t>
+      </w:r>
+      <w:r>
+        <w:rPr>
+          <w:lang w:val="en-US"/>
+        </w:rPr>
+        <w:t xml:space="preserve"> I’m going to make a “</w:t>
+      </w:r>
+      <w:proofErr w:type="spellStart"/>
+      <w:r>
+        <w:rPr>
+          <w:lang w:val="en-US"/>
+        </w:rPr>
+        <w:t>ahorcado</w:t>
+      </w:r>
+      <w:proofErr w:type="spellEnd"/>
+      <w:r>
+        <w:rPr>
+          <w:lang w:val="en-US"/>
+        </w:rPr>
+        <w:t xml:space="preserve">” game whit the Java language in NetBeans development environment. </w:t>
+      </w:r>
+    </w:p>
+    <w:p>
+      <w:pPr>
+        <w:spacing w:line="360" w:lineRule="auto"/>
+        <w:rPr>
+          <w:lang w:val="en-US"/>
+        </w:rPr>
+      </w:pPr>
+      <w:r>
+        <w:rPr>
+          <w:lang w:val="en-US"/>
+        </w:rPr>
+        <w:tab/>
+        <w:t xml:space="preserve">In Java it’s very easy make a program or game like this because it brings the tools for make it clean and clear, because other languages are more difficult to make sentences and boucle’s and in Java its not </w:t>
+      </w:r>
+      <w:proofErr w:type="spellStart"/>
+      <w:r>
+        <w:rPr>
+          <w:lang w:val="en-US"/>
+        </w:rPr>
+        <w:t>to</w:t>
+      </w:r>
+      <w:proofErr w:type="spellEnd"/>
+      <w:r>
+        <w:rPr>
+          <w:lang w:val="en-US"/>
+        </w:rPr>
+        <w:t xml:space="preserve"> difficult.</w:t>
+      </w:r>
+    </w:p>
+    <w:p>
+      <w:pPr>
+        <w:spacing w:line="360" w:lineRule="auto"/>
+        <w:rPr>
+          <w:lang w:val="en-US"/>
+        </w:rPr>
+      </w:pPr>
+      <w:r>
+        <w:rPr>
+          <w:lang w:val="en-US"/>
+        </w:rPr>
+        <w:tab/>
+        <w:t xml:space="preserve">The most challenging work to do this project is that it takes so much time to think about how the program its suppose to work and we have to think y all the things that he </w:t>
+      </w:r>
+      <w:proofErr w:type="gramStart"/>
+      <w:r>
+        <w:rPr>
+          <w:lang w:val="en-US"/>
+        </w:rPr>
+        <w:t>have</w:t>
+      </w:r>
+      <w:proofErr w:type="gramEnd"/>
+      <w:r>
+        <w:rPr>
+          <w:lang w:val="en-US"/>
+        </w:rPr>
+        <w:t xml:space="preserve"> to have to make it functional and whit cero errors. The “</w:t>
+      </w:r>
+      <w:proofErr w:type="spellStart"/>
+      <w:r>
+        <w:rPr>
+          <w:lang w:val="en-US"/>
+        </w:rPr>
+        <w:t>ahorcado</w:t>
+      </w:r>
+      <w:proofErr w:type="spellEnd"/>
+      <w:r>
+        <w:rPr>
+          <w:lang w:val="en-US"/>
+        </w:rPr>
+        <w:t>” it’s a very easy game that is about we have to guess letters in a word that is hidden and letter by letter the program tell us if we go wrong or we are guessing all the letters.</w:t>
+      </w:r>
+    </w:p>
+    <w:p>
+      <w:pPr>
+        <w:spacing w:line="360" w:lineRule="auto"/>
+        <w:rPr>
+          <w:lang w:val="en-US"/>
+        </w:rPr>
+      </w:pPr>
+      <w:r>
+        <w:rPr>
+          <w:lang w:val="en-US"/>
+        </w:rPr>
+        <w:tab/>
+        <w:t xml:space="preserve">We have only eleven lives to guess the word or we go fail the game. In this project I create two categories that the user </w:t>
+      </w:r>
+      <w:proofErr w:type="gramStart"/>
+      <w:r>
+        <w:rPr>
+          <w:lang w:val="en-US"/>
+        </w:rPr>
+        <w:t>have</w:t>
+      </w:r>
+      <w:proofErr w:type="gramEnd"/>
+      <w:r>
+        <w:rPr>
+          <w:lang w:val="en-US"/>
+        </w:rPr>
+        <w:t xml:space="preserve"> to choose at the beginning of the game which are words related whit Engineering or fruits names. T</w:t>
+      </w:r>
+      <w:r>
+        <w:rPr>
+          <w:lang w:val="en-US"/>
+        </w:rPr>
+        <w:t xml:space="preserve">his game its very simple but it </w:t>
+      </w:r>
+      <w:proofErr w:type="gramStart"/>
+      <w:r>
+        <w:rPr>
+          <w:lang w:val="en-US"/>
+        </w:rPr>
+        <w:t>take</w:t>
+      </w:r>
+      <w:proofErr w:type="gramEnd"/>
+      <w:r>
+        <w:rPr>
+          <w:lang w:val="en-US"/>
+        </w:rPr>
+        <w:t xml:space="preserve"> few hours to make it.</w:t>
+      </w:r>
+      <w:r>
+        <w:rPr>
+          <w:lang w:val="en-US"/>
+        </w:rPr>
+        <w:br w:type="page"/>
+      </w:r>
+    </w:p>
+    <w:p>
+      <w:pPr>
+        <w:pStyle w:val="Ttulo1"/>
+      </w:pPr>
+      <w:bookmarkStart w:id="4" w:name="_Toc454997981"/>
+      <w:r>
+        <w:lastRenderedPageBreak/>
+        <w:t>Objetivos</w:t>
+      </w:r>
+      <w:bookmarkEnd w:id="4"/>
+    </w:p>
+    <w:p>
+      <w:pPr>
+        <w:pStyle w:val="Ttulo2"/>
+      </w:pPr>
+      <w:bookmarkStart w:id="5" w:name="_Toc454997982"/>
+      <w:r>
+        <w:t>Objetivos Generales</w:t>
+      </w:r>
+      <w:bookmarkEnd w:id="5"/>
+    </w:p>
+    <w:p/>
+    <w:p>
+      <w:pPr>
+        <w:pStyle w:val="Prrafodelista"/>
+        <w:numPr>
+          <w:ilvl w:val="0"/>
+          <w:numId w:val="3"/>
+        </w:numPr>
+      </w:pPr>
+      <w:r>
+        <w:t>Crear juegos tradicionales usando la Programación Orientada a Objetos.</w:t>
+      </w:r>
+    </w:p>
+    <w:p>
+      <w:pPr>
+        <w:pStyle w:val="Prrafodelista"/>
+        <w:numPr>
+          <w:ilvl w:val="0"/>
+          <w:numId w:val="3"/>
+        </w:numPr>
+      </w:pPr>
+      <w:r>
+        <w:t>Crear un juego de “ahorcado” mediante el lenguaje Java en el entorno de desarrollo NetBeans</w:t>
+      </w:r>
+    </w:p>
+    <w:p>
+      <w:pPr>
+        <w:pStyle w:val="Ttulo2"/>
+      </w:pPr>
+      <w:bookmarkStart w:id="6" w:name="_Toc454997983"/>
+      <w:r>
+        <w:t>Objetivos Específicos</w:t>
+      </w:r>
+      <w:bookmarkEnd w:id="6"/>
+    </w:p>
+    <w:p>
+      <w:pPr>
+        <w:pStyle w:val="Ttulo2"/>
+      </w:pPr>
+    </w:p>
+    <w:p>
+      <w:pPr>
+        <w:pStyle w:val="Prrafodelista"/>
+        <w:numPr>
+          <w:ilvl w:val="0"/>
+          <w:numId w:val="4"/>
+        </w:numPr>
+        <w:spacing w:line="360" w:lineRule="auto"/>
+        <w:rPr>
+          <w:sz w:val="28"/>
+          <w:szCs w:val="32"/>
+        </w:rPr>
+      </w:pPr>
+      <w:r>
+        <w:t>Definir arreglos de palabras específicas de diferentes categorías.</w:t>
+      </w:r>
+    </w:p>
+    <w:p>
+      <w:pPr>
+        <w:pStyle w:val="Prrafodelista"/>
+        <w:numPr>
+          <w:ilvl w:val="0"/>
+          <w:numId w:val="4"/>
+        </w:numPr>
+        <w:spacing w:line="360" w:lineRule="auto"/>
+        <w:rPr>
+          <w:sz w:val="28"/>
+          <w:szCs w:val="32"/>
+        </w:rPr>
+      </w:pPr>
+      <w:r>
+        <w:t>Elegir una palabra aleatoriamente.</w:t>
+      </w:r>
+    </w:p>
+    <w:p>
+      <w:pPr>
+        <w:pStyle w:val="Prrafodelista"/>
+        <w:numPr>
+          <w:ilvl w:val="0"/>
+          <w:numId w:val="4"/>
+        </w:numPr>
+        <w:spacing w:line="360" w:lineRule="auto"/>
+      </w:pPr>
+      <w:r>
+        <w:t>Realizar las diferentes validaciones de las letras que el usuario ingresa.</w:t>
+      </w:r>
+    </w:p>
+    <w:p>
+      <w:pPr>
+        <w:pStyle w:val="Prrafodelista"/>
+        <w:numPr>
+          <w:ilvl w:val="0"/>
+          <w:numId w:val="4"/>
+        </w:numPr>
+        <w:spacing w:line="360" w:lineRule="auto"/>
+      </w:pPr>
+      <w:r>
+        <w:t>Comparar las letras ingresadas por el usuario con las letras contenidas en la palabra seleccionada.</w:t>
+      </w:r>
+    </w:p>
+    <w:p>
+      <w:pPr>
+        <w:pStyle w:val="Prrafodelista"/>
+        <w:numPr>
+          <w:ilvl w:val="0"/>
+          <w:numId w:val="4"/>
+        </w:numPr>
+        <w:spacing w:line="360" w:lineRule="auto"/>
+      </w:pPr>
+      <w:r>
+        <w:t>Mostrar un resultado.</w:t>
+      </w:r>
+    </w:p>
+    <w:p>
+      <w:pPr>
+        <w:pStyle w:val="Prrafodelista"/>
+        <w:numPr>
+          <w:ilvl w:val="0"/>
+          <w:numId w:val="4"/>
+        </w:numPr>
+        <w:spacing w:line="360" w:lineRule="auto"/>
+        <w:rPr>
+          <w:sz w:val="28"/>
+          <w:szCs w:val="32"/>
+        </w:rPr>
+      </w:pPr>
+      <w:r>
+        <w:br w:type="page"/>
+      </w:r>
+    </w:p>
+    <w:p>
+      <w:pPr>
+        <w:pStyle w:val="Ttulo1"/>
+      </w:pPr>
+      <w:bookmarkStart w:id="7" w:name="_Toc454997984"/>
+      <w:r>
+        <w:lastRenderedPageBreak/>
+        <w:t>Introducción</w:t>
+      </w:r>
+      <w:bookmarkEnd w:id="7"/>
+    </w:p>
+    <w:p/>
+    <w:p>
+      <w:pPr>
+        <w:spacing w:line="360" w:lineRule="auto"/>
+      </w:pPr>
+      <w:r>
+        <w:tab/>
+        <w:t>Este proyecto está basado en hacer el t</w:t>
+      </w:r>
+      <w:r>
+        <w:t xml:space="preserve">ípico juego </w:t>
+      </w:r>
+      <w:r>
+        <w:t>“ahorcado”, por medio del programa NetBeans</w:t>
+      </w:r>
+      <w:r>
+        <w:t xml:space="preserve"> mediante el lenguaje de programación Java. Se creará todo el juego mostrado mediante la consola. </w:t>
+      </w:r>
+    </w:p>
+    <w:p>
+      <w:pPr>
+        <w:spacing w:line="360" w:lineRule="auto"/>
+        <w:rPr>
+          <w:rFonts w:eastAsiaTheme="majorEastAsia" w:cstheme="majorBidi"/>
+          <w:sz w:val="28"/>
+          <w:szCs w:val="32"/>
+        </w:rPr>
+      </w:pPr>
+      <w:r>
+        <w:tab/>
+        <w:t>En este juego al principio se pedirá que escoja una categoría de palabras como lo son palabras relacionadas con la ingeniería en sistemas y otra categoría de nombres de frutas. Cada categoría tiene 10 palabras las cuales se escogerán aleatoriamente por el programa.</w:t>
+      </w:r>
+      <w:r>
+        <w:br w:type="page"/>
+      </w:r>
+    </w:p>
+    <w:p>
+      <w:pPr>
+        <w:pStyle w:val="Ttulo1"/>
+      </w:pPr>
+      <w:bookmarkStart w:id="8" w:name="_Toc454997985"/>
+      <w:r>
+        <w:lastRenderedPageBreak/>
+        <w:t>Presentación y análisis del problema</w:t>
+      </w:r>
+      <w:bookmarkEnd w:id="8"/>
+    </w:p>
+    <w:p>
+      <w:pPr>
+        <w:spacing w:line="360" w:lineRule="auto"/>
+      </w:pPr>
+    </w:p>
+    <w:p>
+      <w:pPr>
+        <w:spacing w:line="360" w:lineRule="auto"/>
+      </w:pPr>
+      <w:r>
+        <w:t>¿Qué es lo que hay que resolver?</w:t>
+      </w:r>
+    </w:p>
+    <w:p>
+      <w:pPr>
+        <w:spacing w:line="360" w:lineRule="auto"/>
+      </w:pPr>
+      <w:r>
+        <w:tab/>
+        <w:t xml:space="preserve">En este proyecto se realizará la resolución de </w:t>
+      </w:r>
+      <w:r>
+        <w:t>un problema, el cual es la creación de un juego de entretenimiento llamado el “Ahorcado”, llamado así ya que en el juego tradicional se van haciendo las partes del cuerpo como brazos, piernas, cabeza, tronco como parte del contador de intentos y cuando se tienen todas las partes se forma el personaje ahorcado. En este caso en vez del tradicional personaje, se contarán los intentos con un contador numérico el cual cuando llegue a cero acaba el juego, o en su defecto cuando todas las letras de la palabra seleccionada sean adivinadas.</w:t>
+      </w:r>
+    </w:p>
+    <w:p>
+      <w:pPr>
+        <w:spacing w:line="360" w:lineRule="auto"/>
+      </w:pPr>
+      <w:r>
+        <w:tab/>
+        <w:t xml:space="preserve">Para la creación del juego se deben de resolver pequeños problemas como lo son la creación de las listas de las diferentes palabras, las cuales se resolverán muy fácilmente </w:t>
+      </w:r>
+      <w:r>
+        <w:t xml:space="preserve">creando arreglos </w:t>
+      </w:r>
+      <w:r>
+        <w:t>con las diferentes palabras, en este caso colocaremos 10 palabras, las cuales serán escogidas con un método de elección tipo “</w:t>
+      </w:r>
+      <w:proofErr w:type="spellStart"/>
+      <w:r>
+        <w:t>random</w:t>
+      </w:r>
+      <w:proofErr w:type="spellEnd"/>
+      <w:r>
+        <w:t>” que las elija aleatoriamente del arreglo.</w:t>
+      </w:r>
+    </w:p>
+    <w:p>
+      <w:pPr>
+        <w:spacing w:line="360" w:lineRule="auto"/>
+      </w:pPr>
+      <w:r>
+        <w:tab/>
+        <w:t xml:space="preserve">Se le preguntará al usuario acerca de cuál categoría de las creadas quiere jugar, sean palabras relacionadas con Ingeniería o nombres de frutas. Luego se procederá a pedirle al usuario que ingrese una letra para ir adivinando la palabra, la cual se verificará y depende de cual sea el caso, si se ha acertado se mostrará la letra en el correspondiente espacio de la palabra y se procederá a pedir otra letra, por lo contrario, si se erró la </w:t>
+      </w:r>
+      <w:r>
+        <w:t>letra y no se encuentra en la palabra, no se revelará ninguna letra y se le dirá al usuario que ha errado y que ingrese otra letra.</w:t>
+      </w:r>
+    </w:p>
+    <w:p>
+      <w:pPr>
+        <w:spacing w:line="360" w:lineRule="auto"/>
+        <w:rPr>
+          <w:rFonts w:eastAsiaTheme="majorEastAsia" w:cstheme="majorBidi"/>
           <w:b/>
           <w:sz w:val="28"/>
           <w:szCs w:val="32"/>
         </w:rPr>
       </w:pPr>
       <w:r>
+        <w:tab/>
+        <w:t>El usuario tendrá 11 intentos para adivinar las letras, si adivina la palabra se informará al usuario y se le mostrará la palabra escondida, por lo contario, si la palabra no es adivinada se le dirá al usuario que ha errado y se mostrará la palabra escondida.</w:t>
+      </w:r>
+      <w:r>
         <w:br w:type="page"/>
       </w:r>
     </w:p>
@@ -1429,26 +1880,92 @@
       <w:pPr>
         <w:pStyle w:val="Ttulo1"/>
       </w:pPr>
-      <w:bookmarkStart w:id="3" w:name="_Toc453785728"/>
-      <w:proofErr w:type="spellStart"/>
+      <w:bookmarkStart w:id="9" w:name="_Toc454997986"/>
       <w:r>
         <w:lastRenderedPageBreak/>
-        <w:t>Abstract</w:t>
-      </w:r>
-      <w:bookmarkEnd w:id="3"/>
-      <w:proofErr w:type="spellEnd"/>
+        <w:t>Análisis de la solución</w:t>
+      </w:r>
+      <w:bookmarkEnd w:id="9"/>
     </w:p>
     <w:p>
       <w:pPr>
         <w:spacing w:line="259" w:lineRule="auto"/>
-        <w:rPr>
-          <w:rFonts w:ascii="Times New Roman" w:eastAsiaTheme="majorEastAsia" w:hAnsi="Times New Roman" w:cstheme="majorBidi"/>
+      </w:pPr>
+    </w:p>
+    <w:p>
+      <w:pPr>
+        <w:spacing w:line="360" w:lineRule="auto"/>
+        <w:ind w:firstLine="708"/>
+      </w:pPr>
+      <w:r>
+        <w:t>Lo complicado de este proyecto</w:t>
+      </w:r>
+      <w:r>
+        <w:t xml:space="preserve"> es que conlleva muchos ciclos para la validación de las letras, situación que conlleva mucho pensamiento y exactitud. Muchos ciclos necesitan ir estratégicamente colocados para que el programa no llegue a fallar en ningún momento.</w:t>
+      </w:r>
+      <w:r>
+        <w:br w:type="page"/>
+      </w:r>
+    </w:p>
+    <w:p>
+      <w:pPr>
+        <w:pStyle w:val="Ttulo1"/>
+      </w:pPr>
+      <w:bookmarkStart w:id="10" w:name="_Toc454997987"/>
+      <w:r>
+        <w:lastRenderedPageBreak/>
+        <w:t>Conclusiones</w:t>
+      </w:r>
+      <w:bookmarkEnd w:id="10"/>
+    </w:p>
+    <w:p>
+      <w:pPr>
+        <w:spacing w:line="259" w:lineRule="auto"/>
+      </w:pPr>
+    </w:p>
+    <w:p>
+      <w:pPr>
+        <w:spacing w:line="360" w:lineRule="auto"/>
+        <w:ind w:firstLine="708"/>
+        <w:rPr>
+          <w:rFonts w:eastAsiaTheme="majorEastAsia" w:cstheme="majorBidi"/>
           <w:b/>
           <w:sz w:val="28"/>
           <w:szCs w:val="32"/>
         </w:rPr>
       </w:pPr>
       <w:r>
+        <w:t xml:space="preserve">Con la realización de </w:t>
+      </w:r>
+      <w:r>
+        <w:tab/>
+        <w:t xml:space="preserve">este proyecto pude obtener más conocimientos acerca de los ciclos, los arreglos, los </w:t>
+      </w:r>
+      <w:proofErr w:type="spellStart"/>
+      <w:r>
+        <w:t>switch</w:t>
+      </w:r>
+      <w:proofErr w:type="spellEnd"/>
+      <w:r>
+        <w:t>-</w:t>
+      </w:r>
+      <w:proofErr w:type="gramStart"/>
+      <w:r>
+        <w:t>case</w:t>
+      </w:r>
+      <w:proofErr w:type="gramEnd"/>
+      <w:r>
+        <w:t xml:space="preserve">, las condiciones y muchas otras cosas más que se tuvieron que investigar a fondo para llegar a ellas. Son cosas muy sencillas que conllevan bastante tiempo para entenderlas y llegar a saber </w:t>
+      </w:r>
+      <w:proofErr w:type="spellStart"/>
+      <w:r>
+        <w:t>como</w:t>
+      </w:r>
+      <w:proofErr w:type="spellEnd"/>
+      <w:r>
+        <w:t xml:space="preserve"> funcionan, pero no es imposible.</w:t>
+      </w:r>
+      <w:r>
         <w:br w:type="page"/>
       </w:r>
     </w:p>
@@ -1456,62 +1973,32 @@
       <w:pPr>
         <w:pStyle w:val="Ttulo1"/>
       </w:pPr>
-      <w:bookmarkStart w:id="4" w:name="_Toc453785729"/>
+      <w:bookmarkStart w:id="11" w:name="_Toc454997988"/>
       <w:r>
         <w:lastRenderedPageBreak/>
-        <w:t>Objetivos</w:t>
-      </w:r>
-      <w:bookmarkEnd w:id="4"/>
-    </w:p>
-    <w:p>
-      <w:pPr>
-        <w:pStyle w:val="Ttulo2"/>
-      </w:pPr>
-      <w:bookmarkStart w:id="5" w:name="_Toc453785730"/>
-      <w:r>
-        <w:t>Objetivos Generales</w:t>
-      </w:r>
-      <w:bookmarkEnd w:id="5"/>
-    </w:p>
-    <w:p>
-      <w:pPr>
-        <w:pStyle w:val="Ttulo2"/>
-        <w:rPr>
-          <w:sz w:val="28"/>
-          <w:szCs w:val="32"/>
-        </w:rPr>
-      </w:pPr>
-      <w:bookmarkStart w:id="6" w:name="_Toc453785731"/>
-      <w:r>
-        <w:t>Objetivos Específicos</w:t>
-      </w:r>
-      <w:bookmarkEnd w:id="6"/>
-      <w:r>
-        <w:br w:type="page"/>
-      </w:r>
-    </w:p>
-    <w:p>
-      <w:pPr>
-        <w:pStyle w:val="Ttulo1"/>
-      </w:pPr>
-      <w:bookmarkStart w:id="7" w:name="_Toc453785732"/>
-      <w:r>
-        <w:lastRenderedPageBreak/>
-        <w:t>Introducción</w:t>
-      </w:r>
-      <w:bookmarkEnd w:id="7"/>
+        <w:t>Recomendaciones</w:t>
+      </w:r>
+      <w:bookmarkEnd w:id="11"/>
     </w:p>
     <w:p>
       <w:pPr>
         <w:spacing w:line="259" w:lineRule="auto"/>
-        <w:rPr>
-          <w:rFonts w:ascii="Times New Roman" w:eastAsiaTheme="majorEastAsia" w:hAnsi="Times New Roman" w:cstheme="majorBidi"/>
+      </w:pPr>
+    </w:p>
+    <w:p>
+      <w:pPr>
+        <w:spacing w:line="360" w:lineRule="auto"/>
+        <w:rPr>
+          <w:rFonts w:eastAsiaTheme="majorEastAsia" w:cstheme="majorBidi"/>
           <w:b/>
           <w:sz w:val="28"/>
           <w:szCs w:val="32"/>
         </w:rPr>
       </w:pPr>
       <w:r>
+        <w:t>Las mejores recomendaciones para realizar proyectos similares a este serían investigar mucho acerca de los ciclos y sus elementos, acerca de los arreglos de variables, buscar proyectos similares y analizar su lógica y practicar mucho.</w:t>
+      </w:r>
+      <w:r>
         <w:br w:type="page"/>
       </w:r>
     </w:p>
@@ -1519,24 +2006,71 @@
       <w:pPr>
         <w:pStyle w:val="Ttulo1"/>
       </w:pPr>
-      <w:bookmarkStart w:id="8" w:name="_Toc453785733"/>
+      <w:bookmarkStart w:id="12" w:name="_Toc454997989"/>
       <w:r>
         <w:lastRenderedPageBreak/>
-        <w:t>Presentación y análisis del problema</w:t>
-      </w:r>
-      <w:bookmarkEnd w:id="8"/>
+        <w:t>Bibliografía</w:t>
+      </w:r>
+      <w:bookmarkEnd w:id="12"/>
     </w:p>
     <w:p>
       <w:pPr>
         <w:spacing w:line="259" w:lineRule="auto"/>
-        <w:rPr>
-          <w:rFonts w:ascii="Times New Roman" w:eastAsiaTheme="majorEastAsia" w:hAnsi="Times New Roman" w:cstheme="majorBidi"/>
+      </w:pPr>
+    </w:p>
+    <w:p>
+      <w:pPr>
+        <w:spacing w:line="259" w:lineRule="auto"/>
+      </w:pPr>
+      <w:hyperlink r:id="rId9" w:history="1">
+        <w:r>
+          <w:rPr>
+            <w:rStyle w:val="Hipervnculo"/>
+          </w:rPr>
+          <w:t>https://codigofacilito.com/courses/JAVA</w:t>
+        </w:r>
+      </w:hyperlink>
+    </w:p>
+    <w:p>
+      <w:pPr>
+        <w:spacing w:line="259" w:lineRule="auto"/>
+      </w:pPr>
+      <w:hyperlink r:id="rId10" w:history="1">
+        <w:r>
+          <w:rPr>
+            <w:rStyle w:val="Hipervnculo"/>
+          </w:rPr>
+          <w:t>https://www.youtube.com/watch?v=65LYjDn3160</w:t>
+        </w:r>
+      </w:hyperlink>
+    </w:p>
+    <w:p>
+      <w:pPr>
+        <w:spacing w:line="259" w:lineRule="auto"/>
+      </w:pPr>
+      <w:hyperlink r:id="rId11" w:history="1">
+        <w:r>
+          <w:rPr>
+            <w:rStyle w:val="Hipervnculo"/>
+          </w:rPr>
+          <w:t>https://www.youtube.com/watch?v=R6KXLhEr9vY</w:t>
+        </w:r>
+      </w:hyperlink>
+    </w:p>
+    <w:p>
+      <w:pPr>
+        <w:spacing w:line="259" w:lineRule="auto"/>
+        <w:rPr>
+          <w:rFonts w:eastAsiaTheme="majorEastAsia" w:cstheme="majorBidi"/>
           <w:b/>
           <w:sz w:val="28"/>
           <w:szCs w:val="32"/>
         </w:rPr>
       </w:pPr>
       <w:r>
+        <w:t>https://www.youtube.com/watch?v=Q_JI6t53PTU</w:t>
+      </w:r>
+      <w:r>
         <w:br w:type="page"/>
       </w:r>
     </w:p>
@@ -1544,165 +2078,415 @@
       <w:pPr>
         <w:pStyle w:val="Ttulo1"/>
       </w:pPr>
-      <w:bookmarkStart w:id="9" w:name="_Toc453785734"/>
+      <w:bookmarkStart w:id="13" w:name="_Toc454997990"/>
       <w:r>
         <w:lastRenderedPageBreak/>
-        <w:t>Análisis de la solución</w:t>
-      </w:r>
-      <w:bookmarkEnd w:id="9"/>
+        <w:t>Bitácora</w:t>
+      </w:r>
+      <w:bookmarkEnd w:id="13"/>
     </w:p>
     <w:p>
       <w:pPr>
         <w:spacing w:line="259" w:lineRule="auto"/>
-        <w:rPr>
-          <w:rFonts w:ascii="Times New Roman" w:eastAsiaTheme="majorEastAsia" w:hAnsi="Times New Roman" w:cstheme="majorBidi"/>
+      </w:pPr>
+    </w:p>
+    <w:tbl>
+      <w:tblPr>
+        <w:tblStyle w:val="Tabladecuadrcula4"/>
+        <w:tblW w:w="0" w:type="auto"/>
+        <w:tblLook w:val="04A0" w:firstRow="1" w:lastRow="0" w:firstColumn="1" w:lastColumn="0" w:noHBand="0" w:noVBand="1"/>
+      </w:tblPr>
+      <w:tblGrid>
+        <w:gridCol w:w="2942"/>
+        <w:gridCol w:w="2943"/>
+        <w:gridCol w:w="2943"/>
+      </w:tblGrid>
+      <w:tr>
+        <w:trPr>
+          <w:cnfStyle w:val="100000000000" w:firstRow="1" w:lastRow="0" w:firstColumn="0" w:lastColumn="0" w:oddVBand="0" w:evenVBand="0" w:oddHBand="0" w:evenHBand="0" w:firstRowFirstColumn="0" w:firstRowLastColumn="0" w:lastRowFirstColumn="0" w:lastRowLastColumn="0"/>
+        </w:trPr>
+        <w:tc>
+          <w:tcPr>
+            <w:cnfStyle w:val="001000000000" w:firstRow="0" w:lastRow="0" w:firstColumn="1" w:lastColumn="0" w:oddVBand="0" w:evenVBand="0" w:oddHBand="0" w:evenHBand="0" w:firstRowFirstColumn="0" w:firstRowLastColumn="0" w:lastRowFirstColumn="0" w:lastRowLastColumn="0"/>
+            <w:tcW w:w="2942" w:type="dxa"/>
+          </w:tcPr>
+          <w:p>
+            <w:pPr>
+              <w:spacing w:line="259" w:lineRule="auto"/>
+            </w:pPr>
+            <w:r>
+              <w:t>Actividades</w:t>
+            </w:r>
+          </w:p>
+        </w:tc>
+        <w:tc>
+          <w:tcPr>
+            <w:tcW w:w="2943" w:type="dxa"/>
+          </w:tcPr>
+          <w:p>
+            <w:pPr>
+              <w:spacing w:line="259" w:lineRule="auto"/>
+              <w:cnfStyle w:val="100000000000" w:firstRow="1" w:lastRow="0" w:firstColumn="0" w:lastColumn="0" w:oddVBand="0" w:evenVBand="0" w:oddHBand="0" w:evenHBand="0" w:firstRowFirstColumn="0" w:firstRowLastColumn="0" w:lastRowFirstColumn="0" w:lastRowLastColumn="0"/>
+            </w:pPr>
+            <w:r>
+              <w:t>Descripción</w:t>
+            </w:r>
+          </w:p>
+        </w:tc>
+        <w:tc>
+          <w:tcPr>
+            <w:tcW w:w="2943" w:type="dxa"/>
+          </w:tcPr>
+          <w:p>
+            <w:pPr>
+              <w:spacing w:line="259" w:lineRule="auto"/>
+              <w:cnfStyle w:val="100000000000" w:firstRow="1" w:lastRow="0" w:firstColumn="0" w:lastColumn="0" w:oddVBand="0" w:evenVBand="0" w:oddHBand="0" w:evenHBand="0" w:firstRowFirstColumn="0" w:firstRowLastColumn="0" w:lastRowFirstColumn="0" w:lastRowLastColumn="0"/>
+            </w:pPr>
+            <w:r>
+              <w:t>Tiempo</w:t>
+            </w:r>
+          </w:p>
+        </w:tc>
+      </w:tr>
+      <w:tr>
+        <w:trPr>
+          <w:cnfStyle w:val="000000100000" w:firstRow="0" w:lastRow="0" w:firstColumn="0" w:lastColumn="0" w:oddVBand="0" w:evenVBand="0" w:oddHBand="1" w:evenHBand="0" w:firstRowFirstColumn="0" w:firstRowLastColumn="0" w:lastRowFirstColumn="0" w:lastRowLastColumn="0"/>
+        </w:trPr>
+        <w:tc>
+          <w:tcPr>
+            <w:cnfStyle w:val="001000000000" w:firstRow="0" w:lastRow="0" w:firstColumn="1" w:lastColumn="0" w:oddVBand="0" w:evenVBand="0" w:oddHBand="0" w:evenHBand="0" w:firstRowFirstColumn="0" w:firstRowLastColumn="0" w:lastRowFirstColumn="0" w:lastRowLastColumn="0"/>
+            <w:tcW w:w="2942" w:type="dxa"/>
+          </w:tcPr>
+          <w:p>
+            <w:pPr>
+              <w:spacing w:line="259" w:lineRule="auto"/>
+            </w:pPr>
+            <w:r>
+              <w:t>Análisis y planteamientos del problema</w:t>
+            </w:r>
+          </w:p>
+        </w:tc>
+        <w:tc>
+          <w:tcPr>
+            <w:tcW w:w="2943" w:type="dxa"/>
+          </w:tcPr>
+          <w:p>
+            <w:pPr>
+              <w:spacing w:line="259" w:lineRule="auto"/>
+              <w:cnfStyle w:val="000000100000" w:firstRow="0" w:lastRow="0" w:firstColumn="0" w:lastColumn="0" w:oddVBand="0" w:evenVBand="0" w:oddHBand="1" w:evenHBand="0" w:firstRowFirstColumn="0" w:firstRowLastColumn="0" w:lastRowFirstColumn="0" w:lastRowLastColumn="0"/>
+            </w:pPr>
+            <w:r>
+              <w:t>Buscar que se tiene que hacer para realizar el proyecto</w:t>
+            </w:r>
+          </w:p>
+        </w:tc>
+        <w:tc>
+          <w:tcPr>
+            <w:tcW w:w="2943" w:type="dxa"/>
+          </w:tcPr>
+          <w:p>
+            <w:pPr>
+              <w:spacing w:line="259" w:lineRule="auto"/>
+              <w:cnfStyle w:val="000000100000" w:firstRow="0" w:lastRow="0" w:firstColumn="0" w:lastColumn="0" w:oddVBand="0" w:evenVBand="0" w:oddHBand="1" w:evenHBand="0" w:firstRowFirstColumn="0" w:firstRowLastColumn="0" w:lastRowFirstColumn="0" w:lastRowLastColumn="0"/>
+            </w:pPr>
+            <w:r>
+              <w:t>2 horas</w:t>
+            </w:r>
+          </w:p>
+        </w:tc>
+      </w:tr>
+      <w:tr>
+        <w:tc>
+          <w:tcPr>
+            <w:cnfStyle w:val="001000000000" w:firstRow="0" w:lastRow="0" w:firstColumn="1" w:lastColumn="0" w:oddVBand="0" w:evenVBand="0" w:oddHBand="0" w:evenHBand="0" w:firstRowFirstColumn="0" w:firstRowLastColumn="0" w:lastRowFirstColumn="0" w:lastRowLastColumn="0"/>
+            <w:tcW w:w="2942" w:type="dxa"/>
+          </w:tcPr>
+          <w:p>
+            <w:pPr>
+              <w:spacing w:line="259" w:lineRule="auto"/>
+            </w:pPr>
+            <w:r>
+              <w:t>Investigación</w:t>
+            </w:r>
+          </w:p>
+        </w:tc>
+        <w:tc>
+          <w:tcPr>
+            <w:tcW w:w="2943" w:type="dxa"/>
+          </w:tcPr>
+          <w:p>
+            <w:pPr>
+              <w:spacing w:line="259" w:lineRule="auto"/>
+              <w:cnfStyle w:val="000000000000" w:firstRow="0" w:lastRow="0" w:firstColumn="0" w:lastColumn="0" w:oddVBand="0" w:evenVBand="0" w:oddHBand="0" w:evenHBand="0" w:firstRowFirstColumn="0" w:firstRowLastColumn="0" w:lastRowFirstColumn="0" w:lastRowLastColumn="0"/>
+            </w:pPr>
+            <w:r>
+              <w:t>Investigación de los pasos a seguir para realizar el programa</w:t>
+            </w:r>
+          </w:p>
+        </w:tc>
+        <w:tc>
+          <w:tcPr>
+            <w:tcW w:w="2943" w:type="dxa"/>
+          </w:tcPr>
+          <w:p>
+            <w:pPr>
+              <w:spacing w:line="259" w:lineRule="auto"/>
+              <w:cnfStyle w:val="000000000000" w:firstRow="0" w:lastRow="0" w:firstColumn="0" w:lastColumn="0" w:oddVBand="0" w:evenVBand="0" w:oddHBand="0" w:evenHBand="0" w:firstRowFirstColumn="0" w:firstRowLastColumn="0" w:lastRowFirstColumn="0" w:lastRowLastColumn="0"/>
+            </w:pPr>
+            <w:r>
+              <w:t>24 horas</w:t>
+            </w:r>
+          </w:p>
+        </w:tc>
+      </w:tr>
+      <w:tr>
+        <w:trPr>
+          <w:cnfStyle w:val="000000100000" w:firstRow="0" w:lastRow="0" w:firstColumn="0" w:lastColumn="0" w:oddVBand="0" w:evenVBand="0" w:oddHBand="1" w:evenHBand="0" w:firstRowFirstColumn="0" w:firstRowLastColumn="0" w:lastRowFirstColumn="0" w:lastRowLastColumn="0"/>
+        </w:trPr>
+        <w:tc>
+          <w:tcPr>
+            <w:cnfStyle w:val="001000000000" w:firstRow="0" w:lastRow="0" w:firstColumn="1" w:lastColumn="0" w:oddVBand="0" w:evenVBand="0" w:oddHBand="0" w:evenHBand="0" w:firstRowFirstColumn="0" w:firstRowLastColumn="0" w:lastRowFirstColumn="0" w:lastRowLastColumn="0"/>
+            <w:tcW w:w="2942" w:type="dxa"/>
+          </w:tcPr>
+          <w:p>
+            <w:pPr>
+              <w:spacing w:line="259" w:lineRule="auto"/>
+            </w:pPr>
+            <w:r>
+              <w:t>Estructuración</w:t>
+            </w:r>
+          </w:p>
+        </w:tc>
+        <w:tc>
+          <w:tcPr>
+            <w:tcW w:w="2943" w:type="dxa"/>
+          </w:tcPr>
+          <w:p>
+            <w:pPr>
+              <w:spacing w:line="259" w:lineRule="auto"/>
+              <w:cnfStyle w:val="000000100000" w:firstRow="0" w:lastRow="0" w:firstColumn="0" w:lastColumn="0" w:oddVBand="0" w:evenVBand="0" w:oddHBand="1" w:evenHBand="0" w:firstRowFirstColumn="0" w:firstRowLastColumn="0" w:lastRowFirstColumn="0" w:lastRowLastColumn="0"/>
+            </w:pPr>
+            <w:r>
+              <w:t>Planear la estructura del programa</w:t>
+            </w:r>
+          </w:p>
+        </w:tc>
+        <w:tc>
+          <w:tcPr>
+            <w:tcW w:w="2943" w:type="dxa"/>
+          </w:tcPr>
+          <w:p>
+            <w:pPr>
+              <w:spacing w:line="259" w:lineRule="auto"/>
+              <w:cnfStyle w:val="000000100000" w:firstRow="0" w:lastRow="0" w:firstColumn="0" w:lastColumn="0" w:oddVBand="0" w:evenVBand="0" w:oddHBand="1" w:evenHBand="0" w:firstRowFirstColumn="0" w:firstRowLastColumn="0" w:lastRowFirstColumn="0" w:lastRowLastColumn="0"/>
+            </w:pPr>
+            <w:r>
+              <w:t>3 horas</w:t>
+            </w:r>
+          </w:p>
+        </w:tc>
+      </w:tr>
+      <w:tr>
+        <w:tc>
+          <w:tcPr>
+            <w:cnfStyle w:val="001000000000" w:firstRow="0" w:lastRow="0" w:firstColumn="1" w:lastColumn="0" w:oddVBand="0" w:evenVBand="0" w:oddHBand="0" w:evenHBand="0" w:firstRowFirstColumn="0" w:firstRowLastColumn="0" w:lastRowFirstColumn="0" w:lastRowLastColumn="0"/>
+            <w:tcW w:w="2942" w:type="dxa"/>
+          </w:tcPr>
+          <w:p>
+            <w:pPr>
+              <w:spacing w:line="259" w:lineRule="auto"/>
+            </w:pPr>
+            <w:r>
+              <w:t>Elaboración del programa</w:t>
+            </w:r>
+          </w:p>
+        </w:tc>
+        <w:tc>
+          <w:tcPr>
+            <w:tcW w:w="2943" w:type="dxa"/>
+          </w:tcPr>
+          <w:p>
+            <w:pPr>
+              <w:spacing w:line="259" w:lineRule="auto"/>
+              <w:cnfStyle w:val="000000000000" w:firstRow="0" w:lastRow="0" w:firstColumn="0" w:lastColumn="0" w:oddVBand="0" w:evenVBand="0" w:oddHBand="0" w:evenHBand="0" w:firstRowFirstColumn="0" w:firstRowLastColumn="0" w:lastRowFirstColumn="0" w:lastRowLastColumn="0"/>
+            </w:pPr>
+            <w:r>
+              <w:t>Programación del programa en NetBeans</w:t>
+            </w:r>
+          </w:p>
+        </w:tc>
+        <w:tc>
+          <w:tcPr>
+            <w:tcW w:w="2943" w:type="dxa"/>
+          </w:tcPr>
+          <w:p>
+            <w:pPr>
+              <w:spacing w:line="259" w:lineRule="auto"/>
+              <w:cnfStyle w:val="000000000000" w:firstRow="0" w:lastRow="0" w:firstColumn="0" w:lastColumn="0" w:oddVBand="0" w:evenVBand="0" w:oddHBand="0" w:evenHBand="0" w:firstRowFirstColumn="0" w:firstRowLastColumn="0" w:lastRowFirstColumn="0" w:lastRowLastColumn="0"/>
+            </w:pPr>
+            <w:r>
+              <w:t>48 horas</w:t>
+            </w:r>
+          </w:p>
+        </w:tc>
+      </w:tr>
+      <w:tr>
+        <w:trPr>
+          <w:cnfStyle w:val="000000100000" w:firstRow="0" w:lastRow="0" w:firstColumn="0" w:lastColumn="0" w:oddVBand="0" w:evenVBand="0" w:oddHBand="1" w:evenHBand="0" w:firstRowFirstColumn="0" w:firstRowLastColumn="0" w:lastRowFirstColumn="0" w:lastRowLastColumn="0"/>
+        </w:trPr>
+        <w:tc>
+          <w:tcPr>
+            <w:cnfStyle w:val="001000000000" w:firstRow="0" w:lastRow="0" w:firstColumn="1" w:lastColumn="0" w:oddVBand="0" w:evenVBand="0" w:oddHBand="0" w:evenHBand="0" w:firstRowFirstColumn="0" w:firstRowLastColumn="0" w:lastRowFirstColumn="0" w:lastRowLastColumn="0"/>
+            <w:tcW w:w="2942" w:type="dxa"/>
+          </w:tcPr>
+          <w:p>
+            <w:pPr>
+              <w:spacing w:line="259" w:lineRule="auto"/>
+            </w:pPr>
+            <w:r>
+              <w:t>Documento escrito</w:t>
+            </w:r>
+          </w:p>
+        </w:tc>
+        <w:tc>
+          <w:tcPr>
+            <w:tcW w:w="2943" w:type="dxa"/>
+          </w:tcPr>
+          <w:p>
+            <w:pPr>
+              <w:spacing w:line="259" w:lineRule="auto"/>
+              <w:cnfStyle w:val="000000100000" w:firstRow="0" w:lastRow="0" w:firstColumn="0" w:lastColumn="0" w:oddVBand="0" w:evenVBand="0" w:oddHBand="1" w:evenHBand="0" w:firstRowFirstColumn="0" w:firstRowLastColumn="0" w:lastRowFirstColumn="0" w:lastRowLastColumn="0"/>
+            </w:pPr>
+            <w:r>
+              <w:t>Realización de la documentación formal escrita</w:t>
+            </w:r>
+          </w:p>
+        </w:tc>
+        <w:tc>
+          <w:tcPr>
+            <w:tcW w:w="2943" w:type="dxa"/>
+          </w:tcPr>
+          <w:p>
+            <w:pPr>
+              <w:spacing w:line="259" w:lineRule="auto"/>
+              <w:cnfStyle w:val="000000100000" w:firstRow="0" w:lastRow="0" w:firstColumn="0" w:lastColumn="0" w:oddVBand="0" w:evenVBand="0" w:oddHBand="1" w:evenHBand="0" w:firstRowFirstColumn="0" w:firstRowLastColumn="0" w:lastRowFirstColumn="0" w:lastRowLastColumn="0"/>
+            </w:pPr>
+            <w:r>
+              <w:t>15 horas</w:t>
+            </w:r>
+          </w:p>
+        </w:tc>
+      </w:tr>
+      <w:tr>
+        <w:tc>
+          <w:tcPr>
+            <w:cnfStyle w:val="001000000000" w:firstRow="0" w:lastRow="0" w:firstColumn="1" w:lastColumn="0" w:oddVBand="0" w:evenVBand="0" w:oddHBand="0" w:evenHBand="0" w:firstRowFirstColumn="0" w:firstRowLastColumn="0" w:lastRowFirstColumn="0" w:lastRowLastColumn="0"/>
+            <w:tcW w:w="2942" w:type="dxa"/>
+          </w:tcPr>
+          <w:p>
+            <w:pPr>
+              <w:spacing w:line="259" w:lineRule="auto"/>
+            </w:pPr>
+            <w:r>
+              <w:t>Pruebas y agregados al programa</w:t>
+            </w:r>
+          </w:p>
+        </w:tc>
+        <w:tc>
+          <w:tcPr>
+            <w:tcW w:w="2943" w:type="dxa"/>
+          </w:tcPr>
+          <w:p>
+            <w:pPr>
+              <w:spacing w:line="259" w:lineRule="auto"/>
+              <w:cnfStyle w:val="000000000000" w:firstRow="0" w:lastRow="0" w:firstColumn="0" w:lastColumn="0" w:oddVBand="0" w:evenVBand="0" w:oddHBand="0" w:evenHBand="0" w:firstRowFirstColumn="0" w:firstRowLastColumn="0" w:lastRowFirstColumn="0" w:lastRowLastColumn="0"/>
+            </w:pPr>
+            <w:r>
+              <w:t>Se hacen pruebas al programa de verificación</w:t>
+            </w:r>
+          </w:p>
+        </w:tc>
+        <w:tc>
+          <w:tcPr>
+            <w:tcW w:w="2943" w:type="dxa"/>
+          </w:tcPr>
+          <w:p>
+            <w:pPr>
+              <w:spacing w:line="259" w:lineRule="auto"/>
+              <w:cnfStyle w:val="000000000000" w:firstRow="0" w:lastRow="0" w:firstColumn="0" w:lastColumn="0" w:oddVBand="0" w:evenVBand="0" w:oddHBand="0" w:evenHBand="0" w:firstRowFirstColumn="0" w:firstRowLastColumn="0" w:lastRowFirstColumn="0" w:lastRowLastColumn="0"/>
+            </w:pPr>
+            <w:r>
+              <w:t>2 horas</w:t>
+            </w:r>
+          </w:p>
+        </w:tc>
+      </w:tr>
+      <w:tr>
+        <w:trPr>
+          <w:cnfStyle w:val="000000100000" w:firstRow="0" w:lastRow="0" w:firstColumn="0" w:lastColumn="0" w:oddVBand="0" w:evenVBand="0" w:oddHBand="1" w:evenHBand="0" w:firstRowFirstColumn="0" w:firstRowLastColumn="0" w:lastRowFirstColumn="0" w:lastRowLastColumn="0"/>
+        </w:trPr>
+        <w:tc>
+          <w:tcPr>
+            <w:cnfStyle w:val="001000000000" w:firstRow="0" w:lastRow="0" w:firstColumn="1" w:lastColumn="0" w:oddVBand="0" w:evenVBand="0" w:oddHBand="0" w:evenHBand="0" w:firstRowFirstColumn="0" w:firstRowLastColumn="0" w:lastRowFirstColumn="0" w:lastRowLastColumn="0"/>
+            <w:tcW w:w="2942" w:type="dxa"/>
+          </w:tcPr>
+          <w:p>
+            <w:pPr>
+              <w:spacing w:line="259" w:lineRule="auto"/>
+            </w:pPr>
+            <w:r>
+              <w:t>Total</w:t>
+            </w:r>
+          </w:p>
+        </w:tc>
+        <w:tc>
+          <w:tcPr>
+            <w:tcW w:w="2943" w:type="dxa"/>
+          </w:tcPr>
+          <w:p>
+            <w:pPr>
+              <w:spacing w:line="259" w:lineRule="auto"/>
+              <w:cnfStyle w:val="000000100000" w:firstRow="0" w:lastRow="0" w:firstColumn="0" w:lastColumn="0" w:oddVBand="0" w:evenVBand="0" w:oddHBand="1" w:evenHBand="0" w:firstRowFirstColumn="0" w:firstRowLastColumn="0" w:lastRowFirstColumn="0" w:lastRowLastColumn="0"/>
+            </w:pPr>
+            <w:proofErr w:type="gramStart"/>
+            <w:r>
+              <w:t>Total</w:t>
+            </w:r>
+            <w:proofErr w:type="gramEnd"/>
+            <w:r>
+              <w:t xml:space="preserve"> de horas del proyecto</w:t>
+            </w:r>
+          </w:p>
+        </w:tc>
+        <w:tc>
+          <w:tcPr>
+            <w:tcW w:w="2943" w:type="dxa"/>
+          </w:tcPr>
+          <w:p>
+            <w:pPr>
+              <w:spacing w:line="259" w:lineRule="auto"/>
+              <w:cnfStyle w:val="000000100000" w:firstRow="0" w:lastRow="0" w:firstColumn="0" w:lastColumn="0" w:oddVBand="0" w:evenVBand="0" w:oddHBand="1" w:evenHBand="0" w:firstRowFirstColumn="0" w:firstRowLastColumn="0" w:lastRowFirstColumn="0" w:lastRowLastColumn="0"/>
+            </w:pPr>
+            <w:r>
+              <w:t>94 horas</w:t>
+            </w:r>
+          </w:p>
+        </w:tc>
+      </w:tr>
+    </w:tbl>
+    <w:p>
+      <w:pPr>
+        <w:spacing w:line="259" w:lineRule="auto"/>
+        <w:rPr>
+          <w:rFonts w:eastAsiaTheme="majorEastAsia" w:cstheme="majorBidi"/>
           <w:b/>
           <w:sz w:val="28"/>
           <w:szCs w:val="32"/>
         </w:rPr>
       </w:pPr>
-      <w:r>
-        <w:br w:type="page"/>
-      </w:r>
-    </w:p>
-    <w:p>
-      <w:pPr>
-        <w:pStyle w:val="Ttulo1"/>
-      </w:pPr>
-      <w:bookmarkStart w:id="10" w:name="_Toc453785735"/>
-      <w:r>
-        <w:lastRenderedPageBreak/>
-        <w:t>Conclusiones</w:t>
-      </w:r>
-      <w:bookmarkEnd w:id="10"/>
-    </w:p>
-    <w:p>
-      <w:pPr>
-        <w:spacing w:line="259" w:lineRule="auto"/>
-        <w:rPr>
-          <w:rFonts w:ascii="Times New Roman" w:eastAsiaTheme="majorEastAsia" w:hAnsi="Times New Roman" w:cstheme="majorBidi"/>
-          <w:b/>
-          <w:sz w:val="28"/>
-          <w:szCs w:val="32"/>
-        </w:rPr>
-      </w:pPr>
-      <w:r>
-        <w:br w:type="page"/>
-      </w:r>
-    </w:p>
-    <w:p>
-      <w:pPr>
-        <w:pStyle w:val="Ttulo1"/>
-      </w:pPr>
-      <w:bookmarkStart w:id="11" w:name="_Toc453785736"/>
-      <w:r>
-        <w:lastRenderedPageBreak/>
-        <w:t>Recomendaciones</w:t>
-      </w:r>
-      <w:bookmarkEnd w:id="11"/>
-    </w:p>
-    <w:p>
-      <w:pPr>
-        <w:spacing w:line="259" w:lineRule="auto"/>
-        <w:rPr>
-          <w:rFonts w:ascii="Times New Roman" w:eastAsiaTheme="majorEastAsia" w:hAnsi="Times New Roman" w:cstheme="majorBidi"/>
-          <w:b/>
-          <w:sz w:val="28"/>
-          <w:szCs w:val="32"/>
-        </w:rPr>
-      </w:pPr>
-      <w:r>
-        <w:br w:type="page"/>
-      </w:r>
-    </w:p>
-    <w:p>
-      <w:pPr>
-        <w:pStyle w:val="Ttulo1"/>
-      </w:pPr>
-      <w:bookmarkStart w:id="12" w:name="_Toc453785737"/>
-      <w:r>
-        <w:lastRenderedPageBreak/>
-        <w:t>Cronograma</w:t>
-      </w:r>
-      <w:bookmarkEnd w:id="12"/>
-    </w:p>
-    <w:p>
-      <w:pPr>
-        <w:spacing w:line="259" w:lineRule="auto"/>
-        <w:rPr>
-          <w:rFonts w:ascii="Times New Roman" w:eastAsiaTheme="majorEastAsia" w:hAnsi="Times New Roman" w:cstheme="majorBidi"/>
-          <w:b/>
-          <w:sz w:val="28"/>
-          <w:szCs w:val="32"/>
-        </w:rPr>
-      </w:pPr>
-      <w:r>
-        <w:br w:type="page"/>
-      </w:r>
-    </w:p>
-    <w:p>
-      <w:pPr>
-        <w:pStyle w:val="Ttulo1"/>
-      </w:pPr>
-      <w:bookmarkStart w:id="13" w:name="_Toc453785738"/>
-      <w:r>
-        <w:lastRenderedPageBreak/>
-        <w:t>Bibliografía</w:t>
-      </w:r>
-      <w:bookmarkEnd w:id="13"/>
-    </w:p>
-    <w:p>
-      <w:pPr>
-        <w:spacing w:line="259" w:lineRule="auto"/>
-        <w:rPr>
-          <w:rFonts w:ascii="Times New Roman" w:eastAsiaTheme="majorEastAsia" w:hAnsi="Times New Roman" w:cstheme="majorBidi"/>
-          <w:b/>
-          <w:sz w:val="28"/>
-          <w:szCs w:val="32"/>
-        </w:rPr>
-      </w:pPr>
-      <w:r>
-        <w:br w:type="page"/>
-      </w:r>
-    </w:p>
-    <w:p>
-      <w:pPr>
-        <w:pStyle w:val="Ttulo1"/>
-      </w:pPr>
-      <w:bookmarkStart w:id="14" w:name="_Toc453785739"/>
-      <w:r>
-        <w:lastRenderedPageBreak/>
-        <w:t>Bitácora</w:t>
-      </w:r>
-      <w:bookmarkEnd w:id="14"/>
-    </w:p>
-    <w:p>
-      <w:pPr>
-        <w:spacing w:line="259" w:lineRule="auto"/>
-        <w:rPr>
-          <w:rFonts w:ascii="Times New Roman" w:eastAsiaTheme="majorEastAsia" w:hAnsi="Times New Roman" w:cstheme="majorBidi"/>
-          <w:b/>
-          <w:sz w:val="28"/>
-          <w:szCs w:val="32"/>
-        </w:rPr>
-      </w:pPr>
-      <w:r>
-        <w:br w:type="page"/>
-      </w:r>
-    </w:p>
-    <w:p>
-      <w:pPr>
-        <w:pStyle w:val="Ttulo1"/>
-      </w:pPr>
-      <w:bookmarkStart w:id="15" w:name="_Toc453785740"/>
-      <w:r>
-        <w:lastRenderedPageBreak/>
-        <w:t>Anexos</w:t>
-      </w:r>
-      <w:bookmarkEnd w:id="15"/>
     </w:p>
     <w:sectPr>
-      <w:headerReference w:type="default" r:id="rId8"/>
+      <w:headerReference w:type="default" r:id="rId12"/>
       <w:pgSz w:w="12240" w:h="15840"/>
       <w:pgMar w:top="1417" w:right="1701" w:bottom="1417" w:left="1701" w:header="708" w:footer="708" w:gutter="0"/>
       <w:cols w:space="708"/>
@@ -1713,7 +2497,7 @@
 </file>
 
 <file path=word/endnotes.xml><?xml version="1.0" encoding="utf-8"?>
-<w:endnotes xmlns:wpc="http://schemas.microsoft.com/office/word/2010/wordprocessingCanvas" xmlns:cx="http://schemas.microsoft.com/office/drawing/2014/chartex" xmlns:cx1="http://schemas.microsoft.com/office/drawing/2015/9/8/chartex" xmlns:mc="http://schemas.openxmlformats.org/markup-compatibility/2006" xmlns:o="urn:schemas-microsoft-com:office:office" xmlns:r="http://schemas.openxmlformats.org/officeDocument/2006/relationships" xmlns:m="http://schemas.openxmlformats.org/officeDocument/2006/math" xmlns:v="urn:schemas-microsoft-com:vml" xmlns:wp14="http://schemas.microsoft.com/office/word/2010/wordprocessingDrawing" xmlns:wp="http://schemas.openxmlformats.org/drawingml/2006/wordprocessingDrawing" xmlns:w10="urn:schemas-microsoft-com:office:word" xmlns:w="http://schemas.openxmlformats.org/wordprocessingml/2006/main" xmlns:w14="http://schemas.microsoft.com/office/word/2010/wordml" xmlns:w15="http://schemas.microsoft.com/office/word/2012/wordml" xmlns:w16se="http://schemas.microsoft.com/office/word/2015/wordml/symex" xmlns:wpg="http://schemas.microsoft.com/office/word/2010/wordprocessingGroup" xmlns:wpi="http://schemas.microsoft.com/office/word/2010/wordprocessingInk" xmlns:wne="http://schemas.microsoft.com/office/word/2006/wordml" xmlns:wps="http://schemas.microsoft.com/office/word/2010/wordprocessingShape" mc:Ignorable="w14 w15 w16se wp14">
+<w:endnotes xmlns:wpc="http://schemas.microsoft.com/office/word/2010/wordprocessingCanvas" xmlns:cx="http://schemas.microsoft.com/office/drawing/2014/chartex" xmlns:cx1="http://schemas.microsoft.com/office/drawing/2015/9/8/chartex" xmlns:cx2="http://schemas.microsoft.com/office/drawing/2015/10/21/chartex" xmlns:mc="http://schemas.openxmlformats.org/markup-compatibility/2006" xmlns:o="urn:schemas-microsoft-com:office:office" xmlns:r="http://schemas.openxmlformats.org/officeDocument/2006/relationships" xmlns:m="http://schemas.openxmlformats.org/officeDocument/2006/math" xmlns:v="urn:schemas-microsoft-com:vml" xmlns:wp14="http://schemas.microsoft.com/office/word/2010/wordprocessingDrawing" xmlns:wp="http://schemas.openxmlformats.org/drawingml/2006/wordprocessingDrawing" xmlns:w10="urn:schemas-microsoft-com:office:word" xmlns:w="http://schemas.openxmlformats.org/wordprocessingml/2006/main" xmlns:w14="http://schemas.microsoft.com/office/word/2010/wordml" xmlns:w15="http://schemas.microsoft.com/office/word/2012/wordml" xmlns:w16se="http://schemas.microsoft.com/office/word/2015/wordml/symex" xmlns:wpg="http://schemas.microsoft.com/office/word/2010/wordprocessingGroup" xmlns:wpi="http://schemas.microsoft.com/office/word/2010/wordprocessingInk" xmlns:wne="http://schemas.microsoft.com/office/word/2006/wordml" xmlns:wps="http://schemas.microsoft.com/office/word/2010/wordprocessingShape" mc:Ignorable="w14 w15 w16se wp14">
   <w:endnote w:type="separator" w:id="-1">
     <w:p>
       <w:pPr>
@@ -1738,7 +2522,7 @@
 </file>
 
 <file path=word/footnotes.xml><?xml version="1.0" encoding="utf-8"?>
-<w:footnotes xmlns:wpc="http://schemas.microsoft.com/office/word/2010/wordprocessingCanvas" xmlns:cx="http://schemas.microsoft.com/office/drawing/2014/chartex" xmlns:cx1="http://schemas.microsoft.com/office/drawing/2015/9/8/chartex" xmlns:mc="http://schemas.openxmlformats.org/markup-compatibility/2006" xmlns:o="urn:schemas-microsoft-com:office:office" xmlns:r="http://schemas.openxmlformats.org/officeDocument/2006/relationships" xmlns:m="http://schemas.openxmlformats.org/officeDocument/2006/math" xmlns:v="urn:schemas-microsoft-com:vml" xmlns:wp14="http://schemas.microsoft.com/office/word/2010/wordprocessingDrawing" xmlns:wp="http://schemas.openxmlformats.org/drawingml/2006/wordprocessingDrawing" xmlns:w10="urn:schemas-microsoft-com:office:word" xmlns:w="http://schemas.openxmlformats.org/wordprocessingml/2006/main" xmlns:w14="http://schemas.microsoft.com/office/word/2010/wordml" xmlns:w15="http://schemas.microsoft.com/office/word/2012/wordml" xmlns:w16se="http://schemas.microsoft.com/office/word/2015/wordml/symex" xmlns:wpg="http://schemas.microsoft.com/office/word/2010/wordprocessingGroup" xmlns:wpi="http://schemas.microsoft.com/office/word/2010/wordprocessingInk" xmlns:wne="http://schemas.microsoft.com/office/word/2006/wordml" xmlns:wps="http://schemas.microsoft.com/office/word/2010/wordprocessingShape" mc:Ignorable="w14 w15 w16se wp14">
+<w:footnotes xmlns:wpc="http://schemas.microsoft.com/office/word/2010/wordprocessingCanvas" xmlns:cx="http://schemas.microsoft.com/office/drawing/2014/chartex" xmlns:cx1="http://schemas.microsoft.com/office/drawing/2015/9/8/chartex" xmlns:cx2="http://schemas.microsoft.com/office/drawing/2015/10/21/chartex" xmlns:mc="http://schemas.openxmlformats.org/markup-compatibility/2006" xmlns:o="urn:schemas-microsoft-com:office:office" xmlns:r="http://schemas.openxmlformats.org/officeDocument/2006/relationships" xmlns:m="http://schemas.openxmlformats.org/officeDocument/2006/math" xmlns:v="urn:schemas-microsoft-com:vml" xmlns:wp14="http://schemas.microsoft.com/office/word/2010/wordprocessingDrawing" xmlns:wp="http://schemas.openxmlformats.org/drawingml/2006/wordprocessingDrawing" xmlns:w10="urn:schemas-microsoft-com:office:word" xmlns:w="http://schemas.openxmlformats.org/wordprocessingml/2006/main" xmlns:w14="http://schemas.microsoft.com/office/word/2010/wordml" xmlns:w15="http://schemas.microsoft.com/office/word/2012/wordml" xmlns:w16se="http://schemas.microsoft.com/office/word/2015/wordml/symex" xmlns:wpg="http://schemas.microsoft.com/office/word/2010/wordprocessingGroup" xmlns:wpi="http://schemas.microsoft.com/office/word/2010/wordprocessingInk" xmlns:wne="http://schemas.microsoft.com/office/word/2006/wordml" xmlns:wps="http://schemas.microsoft.com/office/word/2010/wordprocessingShape" mc:Ignorable="w14 w15 w16se wp14">
   <w:footnote w:type="separator" w:id="-1">
     <w:p>
       <w:pPr>
@@ -1763,7 +2547,7 @@
 </file>
 
 <file path=word/header1.xml><?xml version="1.0" encoding="utf-8"?>
-<w:hdr xmlns:wpc="http://schemas.microsoft.com/office/word/2010/wordprocessingCanvas" xmlns:cx="http://schemas.microsoft.com/office/drawing/2014/chartex" xmlns:cx1="http://schemas.microsoft.com/office/drawing/2015/9/8/chartex" xmlns:mc="http://schemas.openxmlformats.org/markup-compatibility/2006" xmlns:o="urn:schemas-microsoft-com:office:office" xmlns:r="http://schemas.openxmlformats.org/officeDocument/2006/relationships" xmlns:m="http://schemas.openxmlformats.org/officeDocument/2006/math" xmlns:v="urn:schemas-microsoft-com:vml" xmlns:wp14="http://schemas.microsoft.com/office/word/2010/wordprocessingDrawing" xmlns:wp="http://schemas.openxmlformats.org/drawingml/2006/wordprocessingDrawing" xmlns:w10="urn:schemas-microsoft-com:office:word" xmlns:w="http://schemas.openxmlformats.org/wordprocessingml/2006/main" xmlns:w14="http://schemas.microsoft.com/office/word/2010/wordml" xmlns:w15="http://schemas.microsoft.com/office/word/2012/wordml" xmlns:w16se="http://schemas.microsoft.com/office/word/2015/wordml/symex" xmlns:wpg="http://schemas.microsoft.com/office/word/2010/wordprocessingGroup" xmlns:wpi="http://schemas.microsoft.com/office/word/2010/wordprocessingInk" xmlns:wne="http://schemas.microsoft.com/office/word/2006/wordml" xmlns:wps="http://schemas.microsoft.com/office/word/2010/wordprocessingShape" mc:Ignorable="w14 w15 w16se wp14">
+<w:hdr xmlns:wpc="http://schemas.microsoft.com/office/word/2010/wordprocessingCanvas" xmlns:cx="http://schemas.microsoft.com/office/drawing/2014/chartex" xmlns:cx1="http://schemas.microsoft.com/office/drawing/2015/9/8/chartex" xmlns:cx2="http://schemas.microsoft.com/office/drawing/2015/10/21/chartex" xmlns:mc="http://schemas.openxmlformats.org/markup-compatibility/2006" xmlns:o="urn:schemas-microsoft-com:office:office" xmlns:r="http://schemas.openxmlformats.org/officeDocument/2006/relationships" xmlns:m="http://schemas.openxmlformats.org/officeDocument/2006/math" xmlns:v="urn:schemas-microsoft-com:vml" xmlns:wp14="http://schemas.microsoft.com/office/word/2010/wordprocessingDrawing" xmlns:wp="http://schemas.openxmlformats.org/drawingml/2006/wordprocessingDrawing" xmlns:w10="urn:schemas-microsoft-com:office:word" xmlns:w="http://schemas.openxmlformats.org/wordprocessingml/2006/main" xmlns:w14="http://schemas.microsoft.com/office/word/2010/wordml" xmlns:w15="http://schemas.microsoft.com/office/word/2012/wordml" xmlns:w16se="http://schemas.microsoft.com/office/word/2015/wordml/symex" xmlns:wpg="http://schemas.microsoft.com/office/word/2010/wordprocessingGroup" xmlns:wpi="http://schemas.microsoft.com/office/word/2010/wordprocessingInk" xmlns:wne="http://schemas.microsoft.com/office/word/2006/wordml" xmlns:wps="http://schemas.microsoft.com/office/word/2010/wordprocessingShape" mc:Ignorable="w14 w15 w16se wp14">
   <w:p>
     <w:pPr>
       <w:pStyle w:val="Encabezado"/>
@@ -1773,7 +2557,7 @@
 </file>
 
 <file path=word/header2.xml><?xml version="1.0" encoding="utf-8"?>
-<w:hdr xmlns:wpc="http://schemas.microsoft.com/office/word/2010/wordprocessingCanvas" xmlns:cx="http://schemas.microsoft.com/office/drawing/2014/chartex" xmlns:cx1="http://schemas.microsoft.com/office/drawing/2015/9/8/chartex" xmlns:mc="http://schemas.openxmlformats.org/markup-compatibility/2006" xmlns:o="urn:schemas-microsoft-com:office:office" xmlns:r="http://schemas.openxmlformats.org/officeDocument/2006/relationships" xmlns:m="http://schemas.openxmlformats.org/officeDocument/2006/math" xmlns:v="urn:schemas-microsoft-com:vml" xmlns:wp14="http://schemas.microsoft.com/office/word/2010/wordprocessingDrawing" xmlns:wp="http://schemas.openxmlformats.org/drawingml/2006/wordprocessingDrawing" xmlns:w10="urn:schemas-microsoft-com:office:word" xmlns:w="http://schemas.openxmlformats.org/wordprocessingml/2006/main" xmlns:w14="http://schemas.microsoft.com/office/word/2010/wordml" xmlns:w15="http://schemas.microsoft.com/office/word/2012/wordml" xmlns:w16se="http://schemas.microsoft.com/office/word/2015/wordml/symex" xmlns:wpg="http://schemas.microsoft.com/office/word/2010/wordprocessingGroup" xmlns:wpi="http://schemas.microsoft.com/office/word/2010/wordprocessingInk" xmlns:wne="http://schemas.microsoft.com/office/word/2006/wordml" xmlns:wps="http://schemas.microsoft.com/office/word/2010/wordprocessingShape" mc:Ignorable="w14 w15 w16se wp14">
+<w:hdr xmlns:wpc="http://schemas.microsoft.com/office/word/2010/wordprocessingCanvas" xmlns:cx="http://schemas.microsoft.com/office/drawing/2014/chartex" xmlns:cx1="http://schemas.microsoft.com/office/drawing/2015/9/8/chartex" xmlns:cx2="http://schemas.microsoft.com/office/drawing/2015/10/21/chartex" xmlns:mc="http://schemas.openxmlformats.org/markup-compatibility/2006" xmlns:o="urn:schemas-microsoft-com:office:office" xmlns:r="http://schemas.openxmlformats.org/officeDocument/2006/relationships" xmlns:m="http://schemas.openxmlformats.org/officeDocument/2006/math" xmlns:v="urn:schemas-microsoft-com:vml" xmlns:wp14="http://schemas.microsoft.com/office/word/2010/wordprocessingDrawing" xmlns:wp="http://schemas.openxmlformats.org/drawingml/2006/wordprocessingDrawing" xmlns:w10="urn:schemas-microsoft-com:office:word" xmlns:w="http://schemas.openxmlformats.org/wordprocessingml/2006/main" xmlns:w14="http://schemas.microsoft.com/office/word/2010/wordml" xmlns:w15="http://schemas.microsoft.com/office/word/2012/wordml" xmlns:w16se="http://schemas.microsoft.com/office/word/2015/wordml/symex" xmlns:wpg="http://schemas.microsoft.com/office/word/2010/wordprocessingGroup" xmlns:wpi="http://schemas.microsoft.com/office/word/2010/wordprocessingInk" xmlns:wne="http://schemas.microsoft.com/office/word/2006/wordml" xmlns:wps="http://schemas.microsoft.com/office/word/2010/wordprocessingShape" mc:Ignorable="w14 w15 w16se wp14">
   <w:sdt>
     <w:sdtPr>
       <w:id w:val="368567210"/>
@@ -1802,7 +2586,7 @@
             <w:noProof/>
             <w:lang w:val="es-ES"/>
           </w:rPr>
-          <w:t>3</w:t>
+          <w:t>13</w:t>
         </w:r>
         <w:r>
           <w:fldChar w:fldCharType="end"/>
@@ -1818,6 +2602,475 @@
 </w:hdr>
 </file>
 
+<file path=word/numbering.xml><?xml version="1.0" encoding="utf-8"?>
+<w:numbering xmlns:wpc="http://schemas.microsoft.com/office/word/2010/wordprocessingCanvas" xmlns:cx="http://schemas.microsoft.com/office/drawing/2014/chartex" xmlns:cx1="http://schemas.microsoft.com/office/drawing/2015/9/8/chartex" xmlns:cx2="http://schemas.microsoft.com/office/drawing/2015/10/21/chartex" xmlns:mc="http://schemas.openxmlformats.org/markup-compatibility/2006" xmlns:o="urn:schemas-microsoft-com:office:office" xmlns:r="http://schemas.openxmlformats.org/officeDocument/2006/relationships" xmlns:m="http://schemas.openxmlformats.org/officeDocument/2006/math" xmlns:v="urn:schemas-microsoft-com:vml" xmlns:wp14="http://schemas.microsoft.com/office/word/2010/wordprocessingDrawing" xmlns:wp="http://schemas.openxmlformats.org/drawingml/2006/wordprocessingDrawing" xmlns:w10="urn:schemas-microsoft-com:office:word" xmlns:w="http://schemas.openxmlformats.org/wordprocessingml/2006/main" xmlns:w14="http://schemas.microsoft.com/office/word/2010/wordml" xmlns:w15="http://schemas.microsoft.com/office/word/2012/wordml" xmlns:w16se="http://schemas.microsoft.com/office/word/2015/wordml/symex" xmlns:wpg="http://schemas.microsoft.com/office/word/2010/wordprocessingGroup" xmlns:wpi="http://schemas.microsoft.com/office/word/2010/wordprocessingInk" xmlns:wne="http://schemas.microsoft.com/office/word/2006/wordml" xmlns:wps="http://schemas.microsoft.com/office/word/2010/wordprocessingShape" mc:Ignorable="w14 w15 w16se wp14">
+  <w:abstractNum w:abstractNumId="0" w15:restartNumberingAfterBreak="0">
+    <w:nsid w:val="265413ED"/>
+    <w:multiLevelType w:val="hybridMultilevel"/>
+    <w:tmpl w:val="5156D6AC"/>
+    <w:lvl w:ilvl="0" w:tplc="140A0001">
+      <w:start w:val="1"/>
+      <w:numFmt w:val="bullet"/>
+      <w:lvlText w:val=""/>
+      <w:lvlJc w:val="left"/>
+      <w:pPr>
+        <w:ind w:left="720" w:hanging="360"/>
+      </w:pPr>
+      <w:rPr>
+        <w:rFonts w:ascii="Symbol" w:hAnsi="Symbol" w:hint="default"/>
+      </w:rPr>
+    </w:lvl>
+    <w:lvl w:ilvl="1" w:tplc="140A0003" w:tentative="1">
+      <w:start w:val="1"/>
+      <w:numFmt w:val="bullet"/>
+      <w:lvlText w:val="o"/>
+      <w:lvlJc w:val="left"/>
+      <w:pPr>
+        <w:ind w:left="1440" w:hanging="360"/>
+      </w:pPr>
+      <w:rPr>
+        <w:rFonts w:ascii="Courier New" w:hAnsi="Courier New" w:cs="Courier New" w:hint="default"/>
+      </w:rPr>
+    </w:lvl>
+    <w:lvl w:ilvl="2" w:tplc="140A0005" w:tentative="1">
+      <w:start w:val="1"/>
+      <w:numFmt w:val="bullet"/>
+      <w:lvlText w:val=""/>
+      <w:lvlJc w:val="left"/>
+      <w:pPr>
+        <w:ind w:left="2160" w:hanging="360"/>
+      </w:pPr>
+      <w:rPr>
+        <w:rFonts w:ascii="Wingdings" w:hAnsi="Wingdings" w:hint="default"/>
+      </w:rPr>
+    </w:lvl>
+    <w:lvl w:ilvl="3" w:tplc="140A0001" w:tentative="1">
+      <w:start w:val="1"/>
+      <w:numFmt w:val="bullet"/>
+      <w:lvlText w:val=""/>
+      <w:lvlJc w:val="left"/>
+      <w:pPr>
+        <w:ind w:left="2880" w:hanging="360"/>
+      </w:pPr>
+      <w:rPr>
+        <w:rFonts w:ascii="Symbol" w:hAnsi="Symbol" w:hint="default"/>
+      </w:rPr>
+    </w:lvl>
+    <w:lvl w:ilvl="4" w:tplc="140A0003" w:tentative="1">
+      <w:start w:val="1"/>
+      <w:numFmt w:val="bullet"/>
+      <w:lvlText w:val="o"/>
+      <w:lvlJc w:val="left"/>
+      <w:pPr>
+        <w:ind w:left="3600" w:hanging="360"/>
+      </w:pPr>
+      <w:rPr>
+        <w:rFonts w:ascii="Courier New" w:hAnsi="Courier New" w:cs="Courier New" w:hint="default"/>
+      </w:rPr>
+    </w:lvl>
+    <w:lvl w:ilvl="5" w:tplc="140A0005" w:tentative="1">
+      <w:start w:val="1"/>
+      <w:numFmt w:val="bullet"/>
+      <w:lvlText w:val=""/>
+      <w:lvlJc w:val="left"/>
+      <w:pPr>
+        <w:ind w:left="4320" w:hanging="360"/>
+      </w:pPr>
+      <w:rPr>
+        <w:rFonts w:ascii="Wingdings" w:hAnsi="Wingdings" w:hint="default"/>
+      </w:rPr>
+    </w:lvl>
+    <w:lvl w:ilvl="6" w:tplc="140A0001" w:tentative="1">
+      <w:start w:val="1"/>
+      <w:numFmt w:val="bullet"/>
+      <w:lvlText w:val=""/>
+      <w:lvlJc w:val="left"/>
+      <w:pPr>
+        <w:ind w:left="5040" w:hanging="360"/>
+      </w:pPr>
+      <w:rPr>
+        <w:rFonts w:ascii="Symbol" w:hAnsi="Symbol" w:hint="default"/>
+      </w:rPr>
+    </w:lvl>
+    <w:lvl w:ilvl="7" w:tplc="140A0003" w:tentative="1">
+      <w:start w:val="1"/>
+      <w:numFmt w:val="bullet"/>
+      <w:lvlText w:val="o"/>
+      <w:lvlJc w:val="left"/>
+      <w:pPr>
+        <w:ind w:left="5760" w:hanging="360"/>
+      </w:pPr>
+      <w:rPr>
+        <w:rFonts w:ascii="Courier New" w:hAnsi="Courier New" w:cs="Courier New" w:hint="default"/>
+      </w:rPr>
+    </w:lvl>
+    <w:lvl w:ilvl="8" w:tplc="140A0005" w:tentative="1">
+      <w:start w:val="1"/>
+      <w:numFmt w:val="bullet"/>
+      <w:lvlText w:val=""/>
+      <w:lvlJc w:val="left"/>
+      <w:pPr>
+        <w:ind w:left="6480" w:hanging="360"/>
+      </w:pPr>
+      <w:rPr>
+        <w:rFonts w:ascii="Wingdings" w:hAnsi="Wingdings" w:hint="default"/>
+      </w:rPr>
+    </w:lvl>
+  </w:abstractNum>
+  <w:abstractNum w:abstractNumId="1" w15:restartNumberingAfterBreak="0">
+    <w:nsid w:val="3403056F"/>
+    <w:multiLevelType w:val="hybridMultilevel"/>
+    <w:tmpl w:val="7A465310"/>
+    <w:lvl w:ilvl="0" w:tplc="140A0001">
+      <w:start w:val="1"/>
+      <w:numFmt w:val="bullet"/>
+      <w:lvlText w:val=""/>
+      <w:lvlJc w:val="left"/>
+      <w:pPr>
+        <w:ind w:left="720" w:hanging="360"/>
+      </w:pPr>
+      <w:rPr>
+        <w:rFonts w:ascii="Symbol" w:hAnsi="Symbol" w:hint="default"/>
+      </w:rPr>
+    </w:lvl>
+    <w:lvl w:ilvl="1" w:tplc="140A0003" w:tentative="1">
+      <w:start w:val="1"/>
+      <w:numFmt w:val="bullet"/>
+      <w:lvlText w:val="o"/>
+      <w:lvlJc w:val="left"/>
+      <w:pPr>
+        <w:ind w:left="1440" w:hanging="360"/>
+      </w:pPr>
+      <w:rPr>
+        <w:rFonts w:ascii="Courier New" w:hAnsi="Courier New" w:cs="Courier New" w:hint="default"/>
+      </w:rPr>
+    </w:lvl>
+    <w:lvl w:ilvl="2" w:tplc="140A0005" w:tentative="1">
+      <w:start w:val="1"/>
+      <w:numFmt w:val="bullet"/>
+      <w:lvlText w:val=""/>
+      <w:lvlJc w:val="left"/>
+      <w:pPr>
+        <w:ind w:left="2160" w:hanging="360"/>
+      </w:pPr>
+      <w:rPr>
+        <w:rFonts w:ascii="Wingdings" w:hAnsi="Wingdings" w:hint="default"/>
+      </w:rPr>
+    </w:lvl>
+    <w:lvl w:ilvl="3" w:tplc="140A0001" w:tentative="1">
+      <w:start w:val="1"/>
+      <w:numFmt w:val="bullet"/>
+      <w:lvlText w:val=""/>
+      <w:lvlJc w:val="left"/>
+      <w:pPr>
+        <w:ind w:left="2880" w:hanging="360"/>
+      </w:pPr>
+      <w:rPr>
+        <w:rFonts w:ascii="Symbol" w:hAnsi="Symbol" w:hint="default"/>
+      </w:rPr>
+    </w:lvl>
+    <w:lvl w:ilvl="4" w:tplc="140A0003" w:tentative="1">
+      <w:start w:val="1"/>
+      <w:numFmt w:val="bullet"/>
+      <w:lvlText w:val="o"/>
+      <w:lvlJc w:val="left"/>
+      <w:pPr>
+        <w:ind w:left="3600" w:hanging="360"/>
+      </w:pPr>
+      <w:rPr>
+        <w:rFonts w:ascii="Courier New" w:hAnsi="Courier New" w:cs="Courier New" w:hint="default"/>
+      </w:rPr>
+    </w:lvl>
+    <w:lvl w:ilvl="5" w:tplc="140A0005" w:tentative="1">
+      <w:start w:val="1"/>
+      <w:numFmt w:val="bullet"/>
+      <w:lvlText w:val=""/>
+      <w:lvlJc w:val="left"/>
+      <w:pPr>
+        <w:ind w:left="4320" w:hanging="360"/>
+      </w:pPr>
+      <w:rPr>
+        <w:rFonts w:ascii="Wingdings" w:hAnsi="Wingdings" w:hint="default"/>
+      </w:rPr>
+    </w:lvl>
+    <w:lvl w:ilvl="6" w:tplc="140A0001" w:tentative="1">
+      <w:start w:val="1"/>
+      <w:numFmt w:val="bullet"/>
+      <w:lvlText w:val=""/>
+      <w:lvlJc w:val="left"/>
+      <w:pPr>
+        <w:ind w:left="5040" w:hanging="360"/>
+      </w:pPr>
+      <w:rPr>
+        <w:rFonts w:ascii="Symbol" w:hAnsi="Symbol" w:hint="default"/>
+      </w:rPr>
+    </w:lvl>
+    <w:lvl w:ilvl="7" w:tplc="140A0003" w:tentative="1">
+      <w:start w:val="1"/>
+      <w:numFmt w:val="bullet"/>
+      <w:lvlText w:val="o"/>
+      <w:lvlJc w:val="left"/>
+      <w:pPr>
+        <w:ind w:left="5760" w:hanging="360"/>
+      </w:pPr>
+      <w:rPr>
+        <w:rFonts w:ascii="Courier New" w:hAnsi="Courier New" w:cs="Courier New" w:hint="default"/>
+      </w:rPr>
+    </w:lvl>
+    <w:lvl w:ilvl="8" w:tplc="140A0005" w:tentative="1">
+      <w:start w:val="1"/>
+      <w:numFmt w:val="bullet"/>
+      <w:lvlText w:val=""/>
+      <w:lvlJc w:val="left"/>
+      <w:pPr>
+        <w:ind w:left="6480" w:hanging="360"/>
+      </w:pPr>
+      <w:rPr>
+        <w:rFonts w:ascii="Wingdings" w:hAnsi="Wingdings" w:hint="default"/>
+      </w:rPr>
+    </w:lvl>
+  </w:abstractNum>
+  <w:abstractNum w:abstractNumId="2" w15:restartNumberingAfterBreak="0">
+    <w:nsid w:val="57BF7313"/>
+    <w:multiLevelType w:val="hybridMultilevel"/>
+    <w:tmpl w:val="1EFE4B8C"/>
+    <w:lvl w:ilvl="0" w:tplc="140A0001">
+      <w:start w:val="1"/>
+      <w:numFmt w:val="bullet"/>
+      <w:lvlText w:val=""/>
+      <w:lvlJc w:val="left"/>
+      <w:pPr>
+        <w:ind w:left="720" w:hanging="360"/>
+      </w:pPr>
+      <w:rPr>
+        <w:rFonts w:ascii="Symbol" w:hAnsi="Symbol" w:hint="default"/>
+      </w:rPr>
+    </w:lvl>
+    <w:lvl w:ilvl="1" w:tplc="140A0003" w:tentative="1">
+      <w:start w:val="1"/>
+      <w:numFmt w:val="bullet"/>
+      <w:lvlText w:val="o"/>
+      <w:lvlJc w:val="left"/>
+      <w:pPr>
+        <w:ind w:left="1440" w:hanging="360"/>
+      </w:pPr>
+      <w:rPr>
+        <w:rFonts w:ascii="Courier New" w:hAnsi="Courier New" w:cs="Courier New" w:hint="default"/>
+      </w:rPr>
+    </w:lvl>
+    <w:lvl w:ilvl="2" w:tplc="140A0005" w:tentative="1">
+      <w:start w:val="1"/>
+      <w:numFmt w:val="bullet"/>
+      <w:lvlText w:val=""/>
+      <w:lvlJc w:val="left"/>
+      <w:pPr>
+        <w:ind w:left="2160" w:hanging="360"/>
+      </w:pPr>
+      <w:rPr>
+        <w:rFonts w:ascii="Wingdings" w:hAnsi="Wingdings" w:hint="default"/>
+      </w:rPr>
+    </w:lvl>
+    <w:lvl w:ilvl="3" w:tplc="140A0001" w:tentative="1">
+      <w:start w:val="1"/>
+      <w:numFmt w:val="bullet"/>
+      <w:lvlText w:val=""/>
+      <w:lvlJc w:val="left"/>
+      <w:pPr>
+        <w:ind w:left="2880" w:hanging="360"/>
+      </w:pPr>
+      <w:rPr>
+        <w:rFonts w:ascii="Symbol" w:hAnsi="Symbol" w:hint="default"/>
+      </w:rPr>
+    </w:lvl>
+    <w:lvl w:ilvl="4" w:tplc="140A0003" w:tentative="1">
+      <w:start w:val="1"/>
+      <w:numFmt w:val="bullet"/>
+      <w:lvlText w:val="o"/>
+      <w:lvlJc w:val="left"/>
+      <w:pPr>
+        <w:ind w:left="3600" w:hanging="360"/>
+      </w:pPr>
+      <w:rPr>
+        <w:rFonts w:ascii="Courier New" w:hAnsi="Courier New" w:cs="Courier New" w:hint="default"/>
+      </w:rPr>
+    </w:lvl>
+    <w:lvl w:ilvl="5" w:tplc="140A0005" w:tentative="1">
+      <w:start w:val="1"/>
+      <w:numFmt w:val="bullet"/>
+      <w:lvlText w:val=""/>
+      <w:lvlJc w:val="left"/>
+      <w:pPr>
+        <w:ind w:left="4320" w:hanging="360"/>
+      </w:pPr>
+      <w:rPr>
+        <w:rFonts w:ascii="Wingdings" w:hAnsi="Wingdings" w:hint="default"/>
+      </w:rPr>
+    </w:lvl>
+    <w:lvl w:ilvl="6" w:tplc="140A0001" w:tentative="1">
+      <w:start w:val="1"/>
+      <w:numFmt w:val="bullet"/>
+      <w:lvlText w:val=""/>
+      <w:lvlJc w:val="left"/>
+      <w:pPr>
+        <w:ind w:left="5040" w:hanging="360"/>
+      </w:pPr>
+      <w:rPr>
+        <w:rFonts w:ascii="Symbol" w:hAnsi="Symbol" w:hint="default"/>
+      </w:rPr>
+    </w:lvl>
+    <w:lvl w:ilvl="7" w:tplc="140A0003" w:tentative="1">
+      <w:start w:val="1"/>
+      <w:numFmt w:val="bullet"/>
+      <w:lvlText w:val="o"/>
+      <w:lvlJc w:val="left"/>
+      <w:pPr>
+        <w:ind w:left="5760" w:hanging="360"/>
+      </w:pPr>
+      <w:rPr>
+        <w:rFonts w:ascii="Courier New" w:hAnsi="Courier New" w:cs="Courier New" w:hint="default"/>
+      </w:rPr>
+    </w:lvl>
+    <w:lvl w:ilvl="8" w:tplc="140A0005" w:tentative="1">
+      <w:start w:val="1"/>
+      <w:numFmt w:val="bullet"/>
+      <w:lvlText w:val=""/>
+      <w:lvlJc w:val="left"/>
+      <w:pPr>
+        <w:ind w:left="6480" w:hanging="360"/>
+      </w:pPr>
+      <w:rPr>
+        <w:rFonts w:ascii="Wingdings" w:hAnsi="Wingdings" w:hint="default"/>
+      </w:rPr>
+    </w:lvl>
+  </w:abstractNum>
+  <w:abstractNum w:abstractNumId="3" w15:restartNumberingAfterBreak="0">
+    <w:nsid w:val="663D758E"/>
+    <w:multiLevelType w:val="hybridMultilevel"/>
+    <w:tmpl w:val="4F8AF4A8"/>
+    <w:lvl w:ilvl="0" w:tplc="140A0001">
+      <w:start w:val="1"/>
+      <w:numFmt w:val="bullet"/>
+      <w:lvlText w:val=""/>
+      <w:lvlJc w:val="left"/>
+      <w:pPr>
+        <w:ind w:left="720" w:hanging="360"/>
+      </w:pPr>
+      <w:rPr>
+        <w:rFonts w:ascii="Symbol" w:hAnsi="Symbol" w:hint="default"/>
+      </w:rPr>
+    </w:lvl>
+    <w:lvl w:ilvl="1" w:tplc="140A0003" w:tentative="1">
+      <w:start w:val="1"/>
+      <w:numFmt w:val="bullet"/>
+      <w:lvlText w:val="o"/>
+      <w:lvlJc w:val="left"/>
+      <w:pPr>
+        <w:ind w:left="1440" w:hanging="360"/>
+      </w:pPr>
+      <w:rPr>
+        <w:rFonts w:ascii="Courier New" w:hAnsi="Courier New" w:cs="Courier New" w:hint="default"/>
+      </w:rPr>
+    </w:lvl>
+    <w:lvl w:ilvl="2" w:tplc="140A0005" w:tentative="1">
+      <w:start w:val="1"/>
+      <w:numFmt w:val="bullet"/>
+      <w:lvlText w:val=""/>
+      <w:lvlJc w:val="left"/>
+      <w:pPr>
+        <w:ind w:left="2160" w:hanging="360"/>
+      </w:pPr>
+      <w:rPr>
+        <w:rFonts w:ascii="Wingdings" w:hAnsi="Wingdings" w:hint="default"/>
+      </w:rPr>
+    </w:lvl>
+    <w:lvl w:ilvl="3" w:tplc="140A0001" w:tentative="1">
+      <w:start w:val="1"/>
+      <w:numFmt w:val="bullet"/>
+      <w:lvlText w:val=""/>
+      <w:lvlJc w:val="left"/>
+      <w:pPr>
+        <w:ind w:left="2880" w:hanging="360"/>
+      </w:pPr>
+      <w:rPr>
+        <w:rFonts w:ascii="Symbol" w:hAnsi="Symbol" w:hint="default"/>
+      </w:rPr>
+    </w:lvl>
+    <w:lvl w:ilvl="4" w:tplc="140A0003" w:tentative="1">
+      <w:start w:val="1"/>
+      <w:numFmt w:val="bullet"/>
+      <w:lvlText w:val="o"/>
+      <w:lvlJc w:val="left"/>
+      <w:pPr>
+        <w:ind w:left="3600" w:hanging="360"/>
+      </w:pPr>
+      <w:rPr>
+        <w:rFonts w:ascii="Courier New" w:hAnsi="Courier New" w:cs="Courier New" w:hint="default"/>
+      </w:rPr>
+    </w:lvl>
+    <w:lvl w:ilvl="5" w:tplc="140A0005" w:tentative="1">
+      <w:start w:val="1"/>
+      <w:numFmt w:val="bullet"/>
+      <w:lvlText w:val=""/>
+      <w:lvlJc w:val="left"/>
+      <w:pPr>
+        <w:ind w:left="4320" w:hanging="360"/>
+      </w:pPr>
+      <w:rPr>
+        <w:rFonts w:ascii="Wingdings" w:hAnsi="Wingdings" w:hint="default"/>
+      </w:rPr>
+    </w:lvl>
+    <w:lvl w:ilvl="6" w:tplc="140A0001" w:tentative="1">
+      <w:start w:val="1"/>
+      <w:numFmt w:val="bullet"/>
+      <w:lvlText w:val=""/>
+      <w:lvlJc w:val="left"/>
+      <w:pPr>
+        <w:ind w:left="5040" w:hanging="360"/>
+      </w:pPr>
+      <w:rPr>
+        <w:rFonts w:ascii="Symbol" w:hAnsi="Symbol" w:hint="default"/>
+      </w:rPr>
+    </w:lvl>
+    <w:lvl w:ilvl="7" w:tplc="140A0003" w:tentative="1">
+      <w:start w:val="1"/>
+      <w:numFmt w:val="bullet"/>
+      <w:lvlText w:val="o"/>
+      <w:lvlJc w:val="left"/>
+      <w:pPr>
+        <w:ind w:left="5760" w:hanging="360"/>
+      </w:pPr>
+      <w:rPr>
+        <w:rFonts w:ascii="Courier New" w:hAnsi="Courier New" w:cs="Courier New" w:hint="default"/>
+      </w:rPr>
+    </w:lvl>
+    <w:lvl w:ilvl="8" w:tplc="140A0005" w:tentative="1">
+      <w:start w:val="1"/>
+      <w:numFmt w:val="bullet"/>
+      <w:lvlText w:val=""/>
+      <w:lvlJc w:val="left"/>
+      <w:pPr>
+        <w:ind w:left="6480" w:hanging="360"/>
+      </w:pPr>
+      <w:rPr>
+        <w:rFonts w:ascii="Wingdings" w:hAnsi="Wingdings" w:hint="default"/>
+      </w:rPr>
+    </w:lvl>
+  </w:abstractNum>
+  <w:num w:numId="1">
+    <w:abstractNumId w:val="3"/>
+  </w:num>
+  <w:num w:numId="2">
+    <w:abstractNumId w:val="1"/>
+  </w:num>
+  <w:num w:numId="3">
+    <w:abstractNumId w:val="2"/>
+  </w:num>
+  <w:num w:numId="4">
+    <w:abstractNumId w:val="0"/>
+  </w:num>
+</w:numbering>
+</file>
+
 <file path=word/styles.xml><?xml version="1.0" encoding="utf-8"?>
 <w:styles xmlns:mc="http://schemas.openxmlformats.org/markup-compatibility/2006" xmlns:r="http://schemas.openxmlformats.org/officeDocument/2006/relationships" xmlns:w="http://schemas.openxmlformats.org/wordprocessingml/2006/main" xmlns:w14="http://schemas.microsoft.com/office/word/2010/wordml" xmlns:w15="http://schemas.microsoft.com/office/word/2012/wordml" xmlns:w16se="http://schemas.microsoft.com/office/word/2015/wordml/symex" mc:Ignorable="w14 w15 w16se">
   <w:docDefaults>
@@ -1835,7 +3088,7 @@
       </w:pPr>
     </w:pPrDefault>
   </w:docDefaults>
-  <w:latentStyles w:defLockedState="0" w:defUIPriority="99" w:defSemiHidden="0" w:defUnhideWhenUsed="0" w:defQFormat="0" w:count="371">
+  <w:latentStyles w:defLockedState="0" w:defUIPriority="99" w:defSemiHidden="0" w:defUnhideWhenUsed="0" w:defQFormat="0" w:count="372">
     <w:lsdException w:name="Normal" w:uiPriority="0" w:qFormat="1"/>
     <w:lsdException w:name="heading 1" w:uiPriority="9" w:qFormat="1"/>
     <w:lsdException w:name="heading 2" w:semiHidden="1" w:uiPriority="9" w:unhideWhenUsed="1" w:qFormat="1"/>
@@ -2207,14 +3460,20 @@
     <w:lsdException w:name="List Table 5 Dark Accent 6" w:uiPriority="50"/>
     <w:lsdException w:name="List Table 6 Colorful Accent 6" w:uiPriority="51"/>
     <w:lsdException w:name="List Table 7 Colorful Accent 6" w:uiPriority="52"/>
+    <w:lsdException w:name="Mention" w:semiHidden="1" w:unhideWhenUsed="1"/>
   </w:latentStyles>
   <w:style w:type="paragraph" w:default="1" w:styleId="Normal">
     <w:name w:val="Normal"/>
     <w:qFormat/>
-    <w:rsid w:val="00200B15"/>
+    <w:rsid w:val="003F204B"/>
     <w:pPr>
       <w:spacing w:line="256" w:lineRule="auto"/>
+      <w:jc w:val="both"/>
     </w:pPr>
+    <w:rPr>
+      <w:rFonts w:ascii="Times New Roman" w:hAnsi="Times New Roman"/>
+      <w:sz w:val="24"/>
+    </w:rPr>
   </w:style>
   <w:style w:type="paragraph" w:styleId="Ttulo1">
     <w:name w:val="heading 1"/>
@@ -2232,7 +3491,7 @@
       <w:outlineLvl w:val="0"/>
     </w:pPr>
     <w:rPr>
-      <w:rFonts w:ascii="Times New Roman" w:eastAsiaTheme="majorEastAsia" w:hAnsi="Times New Roman" w:cstheme="majorBidi"/>
+      <w:rFonts w:eastAsiaTheme="majorEastAsia" w:cstheme="majorBidi"/>
       <w:b/>
       <w:sz w:val="28"/>
       <w:szCs w:val="32"/>
@@ -2254,9 +3513,8 @@
       <w:outlineLvl w:val="1"/>
     </w:pPr>
     <w:rPr>
-      <w:rFonts w:ascii="Times New Roman" w:eastAsiaTheme="majorEastAsia" w:hAnsi="Times New Roman" w:cstheme="majorBidi"/>
+      <w:rFonts w:eastAsiaTheme="majorEastAsia" w:cstheme="majorBidi"/>
       <w:b/>
-      <w:sz w:val="24"/>
       <w:szCs w:val="26"/>
     </w:rPr>
   </w:style>
@@ -2408,6 +3666,205 @@
       <w:spacing w:after="100"/>
       <w:ind w:left="220"/>
     </w:pPr>
+  </w:style>
+  <w:style w:type="paragraph" w:styleId="Prrafodelista">
+    <w:name w:val="List Paragraph"/>
+    <w:basedOn w:val="Normal"/>
+    <w:uiPriority w:val="34"/>
+    <w:qFormat/>
+    <w:rsid w:val="008666E1"/>
+    <w:pPr>
+      <w:ind w:left="720"/>
+      <w:contextualSpacing/>
+    </w:pPr>
+  </w:style>
+  <w:style w:type="table" w:styleId="Tablaconcuadrcula">
+    <w:name w:val="Table Grid"/>
+    <w:basedOn w:val="Tablanormal"/>
+    <w:uiPriority w:val="39"/>
+    <w:rsid w:val="0032760E"/>
+    <w:pPr>
+      <w:spacing w:after="0" w:line="240" w:lineRule="auto"/>
+    </w:pPr>
+    <w:tblPr>
+      <w:tblBorders>
+        <w:top w:val="single" w:sz="4" w:space="0" w:color="auto"/>
+        <w:left w:val="single" w:sz="4" w:space="0" w:color="auto"/>
+        <w:bottom w:val="single" w:sz="4" w:space="0" w:color="auto"/>
+        <w:right w:val="single" w:sz="4" w:space="0" w:color="auto"/>
+        <w:insideH w:val="single" w:sz="4" w:space="0" w:color="auto"/>
+        <w:insideV w:val="single" w:sz="4" w:space="0" w:color="auto"/>
+      </w:tblBorders>
+    </w:tblPr>
+  </w:style>
+  <w:style w:type="table" w:styleId="Tablanormal3">
+    <w:name w:val="Plain Table 3"/>
+    <w:basedOn w:val="Tablanormal"/>
+    <w:uiPriority w:val="43"/>
+    <w:rsid w:val="00E53FA6"/>
+    <w:pPr>
+      <w:spacing w:after="0" w:line="240" w:lineRule="auto"/>
+    </w:pPr>
+    <w:tblPr>
+      <w:tblStyleRowBandSize w:val="1"/>
+      <w:tblStyleColBandSize w:val="1"/>
+    </w:tblPr>
+    <w:tblStylePr w:type="firstRow">
+      <w:rPr>
+        <w:b/>
+        <w:bCs/>
+        <w:caps/>
+      </w:rPr>
+      <w:tblPr/>
+      <w:tcPr>
+        <w:tcBorders>
+          <w:bottom w:val="single" w:sz="4" w:space="0" w:color="7F7F7F" w:themeColor="text1" w:themeTint="80"/>
+        </w:tcBorders>
+      </w:tcPr>
+    </w:tblStylePr>
+    <w:tblStylePr w:type="lastRow">
+      <w:rPr>
+        <w:b/>
+        <w:bCs/>
+        <w:caps/>
+      </w:rPr>
+      <w:tblPr/>
+      <w:tcPr>
+        <w:tcBorders>
+          <w:top w:val="nil"/>
+        </w:tcBorders>
+      </w:tcPr>
+    </w:tblStylePr>
+    <w:tblStylePr w:type="firstCol">
+      <w:rPr>
+        <w:b/>
+        <w:bCs/>
+        <w:caps/>
+      </w:rPr>
+      <w:tblPr/>
+      <w:tcPr>
+        <w:tcBorders>
+          <w:right w:val="single" w:sz="4" w:space="0" w:color="7F7F7F" w:themeColor="text1" w:themeTint="80"/>
+        </w:tcBorders>
+      </w:tcPr>
+    </w:tblStylePr>
+    <w:tblStylePr w:type="lastCol">
+      <w:rPr>
+        <w:b/>
+        <w:bCs/>
+        <w:caps/>
+      </w:rPr>
+      <w:tblPr/>
+      <w:tcPr>
+        <w:tcBorders>
+          <w:left w:val="nil"/>
+        </w:tcBorders>
+      </w:tcPr>
+    </w:tblStylePr>
+    <w:tblStylePr w:type="band1Vert">
+      <w:tblPr/>
+      <w:tcPr>
+        <w:shd w:val="clear" w:color="auto" w:fill="F2F2F2" w:themeFill="background1" w:themeFillShade="F2"/>
+      </w:tcPr>
+    </w:tblStylePr>
+    <w:tblStylePr w:type="band1Horz">
+      <w:tblPr/>
+      <w:tcPr>
+        <w:shd w:val="clear" w:color="auto" w:fill="F2F2F2" w:themeFill="background1" w:themeFillShade="F2"/>
+      </w:tcPr>
+    </w:tblStylePr>
+    <w:tblStylePr w:type="neCell">
+      <w:tblPr/>
+      <w:tcPr>
+        <w:tcBorders>
+          <w:left w:val="nil"/>
+        </w:tcBorders>
+      </w:tcPr>
+    </w:tblStylePr>
+    <w:tblStylePr w:type="nwCell">
+      <w:tblPr/>
+      <w:tcPr>
+        <w:tcBorders>
+          <w:right w:val="nil"/>
+        </w:tcBorders>
+      </w:tcPr>
+    </w:tblStylePr>
+  </w:style>
+  <w:style w:type="table" w:styleId="Tabladecuadrcula4">
+    <w:name w:val="Grid Table 4"/>
+    <w:basedOn w:val="Tablanormal"/>
+    <w:uiPriority w:val="49"/>
+    <w:rsid w:val="00E53FA6"/>
+    <w:pPr>
+      <w:spacing w:after="0" w:line="240" w:lineRule="auto"/>
+    </w:pPr>
+    <w:tblPr>
+      <w:tblStyleRowBandSize w:val="1"/>
+      <w:tblStyleColBandSize w:val="1"/>
+      <w:tblBorders>
+        <w:top w:val="single" w:sz="4" w:space="0" w:color="666666" w:themeColor="text1" w:themeTint="99"/>
+        <w:left w:val="single" w:sz="4" w:space="0" w:color="666666" w:themeColor="text1" w:themeTint="99"/>
+        <w:bottom w:val="single" w:sz="4" w:space="0" w:color="666666" w:themeColor="text1" w:themeTint="99"/>
+        <w:right w:val="single" w:sz="4" w:space="0" w:color="666666" w:themeColor="text1" w:themeTint="99"/>
+        <w:insideH w:val="single" w:sz="4" w:space="0" w:color="666666" w:themeColor="text1" w:themeTint="99"/>
+        <w:insideV w:val="single" w:sz="4" w:space="0" w:color="666666" w:themeColor="text1" w:themeTint="99"/>
+      </w:tblBorders>
+    </w:tblPr>
+    <w:tblStylePr w:type="firstRow">
+      <w:rPr>
+        <w:b/>
+        <w:bCs/>
+        <w:color w:val="FFFFFF" w:themeColor="background1"/>
+      </w:rPr>
+      <w:tblPr/>
+      <w:tcPr>
+        <w:tcBorders>
+          <w:top w:val="single" w:sz="4" w:space="0" w:color="000000" w:themeColor="text1"/>
+          <w:left w:val="single" w:sz="4" w:space="0" w:color="000000" w:themeColor="text1"/>
+          <w:bottom w:val="single" w:sz="4" w:space="0" w:color="000000" w:themeColor="text1"/>
+          <w:right w:val="single" w:sz="4" w:space="0" w:color="000000" w:themeColor="text1"/>
+          <w:insideH w:val="nil"/>
+          <w:insideV w:val="nil"/>
+        </w:tcBorders>
+        <w:shd w:val="clear" w:color="auto" w:fill="000000" w:themeFill="text1"/>
+      </w:tcPr>
+    </w:tblStylePr>
+    <w:tblStylePr w:type="lastRow">
+      <w:rPr>
+        <w:b/>
+        <w:bCs/>
+      </w:rPr>
+      <w:tblPr/>
+      <w:tcPr>
+        <w:tcBorders>
+          <w:top w:val="double" w:sz="4" w:space="0" w:color="000000" w:themeColor="text1"/>
+        </w:tcBorders>
+      </w:tcPr>
+    </w:tblStylePr>
+    <w:tblStylePr w:type="firstCol">
+      <w:rPr>
+        <w:b/>
+        <w:bCs/>
+      </w:rPr>
+    </w:tblStylePr>
+    <w:tblStylePr w:type="lastCol">
+      <w:rPr>
+        <w:b/>
+        <w:bCs/>
+      </w:rPr>
+    </w:tblStylePr>
+    <w:tblStylePr w:type="band1Vert">
+      <w:tblPr/>
+      <w:tcPr>
+        <w:shd w:val="clear" w:color="auto" w:fill="CCCCCC" w:themeFill="text1" w:themeFillTint="33"/>
+      </w:tcPr>
+    </w:tblStylePr>
+    <w:tblStylePr w:type="band1Horz">
+      <w:tblPr/>
+      <w:tcPr>
+        <w:shd w:val="clear" w:color="auto" w:fill="CCCCCC" w:themeFill="text1" w:themeFillTint="33"/>
+      </w:tcPr>
+    </w:tblStylePr>
   </w:style>
 </w:styles>
 </file>
@@ -2678,7 +4135,7 @@
 </file>
 
 <file path=customXml/itemProps1.xml><?xml version="1.0" encoding="utf-8"?>
-<ds:datastoreItem xmlns:ds="http://schemas.openxmlformats.org/officeDocument/2006/customXml" ds:itemID="{D8CF63FC-CB1C-4A7B-B4B4-1EB312EDDCA6}">
+<ds:datastoreItem xmlns:ds="http://schemas.openxmlformats.org/officeDocument/2006/customXml" ds:itemID="{43276E6F-A43B-44D1-AFF5-2219D991BA9C}">
   <ds:schemaRefs>
     <ds:schemaRef ds:uri="http://schemas.openxmlformats.org/officeDocument/2006/bibliography"/>
   </ds:schemaRefs>

</xml_diff>